<commit_message>
added reranking to retrieval
enhanced quality of retrieval, stopped returning bad retrievals like table of contents
</commit_message>
<xml_diff>
--- a/RAG_Assessment/generated_docs/PP_Answers.docx
+++ b/RAG_Assessment/generated_docs/PP_Answers.docx
@@ -165,7 +165,7 @@
           <w:sz w:val="24"/>
           <w:szCs w:val="24"/>
         </w:rPr>
-        <w:t xml:space="preserve">Acme Corp, a rapidly growing e-commerce company, is experiencing significant delays in its weekly software releases. The development team is struggling to manage code merges, version control conflicts, and inconsistent deployment processes across different environments (staging, production).  Their current GitHub workflow lacks a formal release schedule and relies heavily on manual scripting, leading to frequent errors during integration and deployment. The head of engineering has tasked you with streamlining their GitHub integration and deployment pipeline. You must analyze the current release components, propose a coordinated release schedule with key stakeholders (project manager, QA lead, and DevOps engineer), select and implement appropriate Git scripts to automate the deployment process to their staging environment, configure the application for platform-specific releases, execute configuration tests, diagnose any resulting issues, and propose and implement improvements to both the deployment process and the software code. Your role is Senior DevOps Engineer, responsible for optimizing the company's CI/CD pipeline.</w:t>
+        <w:t xml:space="preserve">You are a software engineer at "GlobalTech Solutions," a growing software development company. GlobalTech is preparing to release version 2.0 of its flagship mobile application, "ConnectNow," across iOS and Android platforms. The current release process relies on manual steps, leading to frequent integration issues and delays. The product manager has requested release on both platforms, but conflicting changes and dependencies have emerged across teams. You're tasked with streamlining the deployment process using GitHub. You've been assigned to: analyze the current release components and collaboratively schedule release steps, select appropriate Git scripts for integration and deployment, configure the application for deployment on both iOS and Android, execute and interpret the results of configuration tests, identify and resolve any issues found during testing, and finally, propose improvements to the configuration and deployment process and implement them. You will be working closely with other engineers to perform these tasks. Your role is Senior DevOps Engineer.</w:t>
       </w:r>
       <w:r>
         <w:rPr>
@@ -224,7 +224,7 @@
           <w:sz w:val="24"/>
           <w:szCs w:val="24"/>
         </w:rPr>
-        <w:t xml:space="preserve">Acme Corp needs to streamline its release process. You must create a new Git branch named 'release-v1.0' from the 'main' branch to prepare for the v1.0 release. Then, create a new file named 'README.md' in this branch and add a brief description of the release. Finally, merge the 'release-v1.0' branch back into the 'main' branch. Take snapshots of your commands at each step and paste them below.</w:t>
+        <w:t xml:space="preserve">As the Senior DevOps Engineer, you need to analyze the release components for the "ConnectNow" mobile app version 2.0 release. You've been told that there are conflicting changes and dependencies across teams. Create a new branch named "release-2.0-analysis" from the "main" branch, list the commit history, and then create a brief text file named "release_analysis.txt" summarizing the conflicting changes observed. Take snapshots of your commands at each step and paste them below.</w:t>
       </w:r>
       <w:r>
         <w:rPr>
@@ -344,271 +344,238 @@
                 <w:sz w:val="24"/>
                 <w:szCs w:val="24"/>
               </w:rPr>
-              <w:t xml:space="preserve">1.  `git branch release-v1.0` - This command creates the new branch. </w:t>
-            </w:r>
-          </w:p>
-          <w:p>
-            <w:pPr>
-              <w:spacing w:line="240" w:lineRule="auto"/>
-              <w:rPr>
-                <w:sz w:val="24"/>
-                <w:szCs w:val="24"/>
-              </w:rPr>
-            </w:pPr>
-            <w:r>
-              <w:rPr>
-                <w:sz w:val="24"/>
-                <w:szCs w:val="24"/>
-              </w:rPr>
-              <w:t xml:space="preserve"/>
-            </w:r>
-          </w:p>
-          <w:p>
-            <w:pPr>
-              <w:spacing w:line="240" w:lineRule="auto"/>
-              <w:rPr>
-                <w:sz w:val="24"/>
-                <w:szCs w:val="24"/>
-              </w:rPr>
-            </w:pPr>
-            <w:proofErr w:type="gramStart"/>
-            <w:r>
-              <w:rPr>
-                <w:sz w:val="24"/>
-                <w:szCs w:val="24"/>
-              </w:rPr>
-              <w:t xml:space="preserve">2.  `git checkout release-v1.0` - This command switches to the newly created branch.</w:t>
-            </w:r>
-          </w:p>
-          <w:p>
-            <w:pPr>
-              <w:spacing w:line="240" w:lineRule="auto"/>
-              <w:rPr>
-                <w:sz w:val="24"/>
-                <w:szCs w:val="24"/>
-              </w:rPr>
-            </w:pPr>
-            <w:r>
-              <w:rPr>
-                <w:sz w:val="24"/>
-                <w:szCs w:val="24"/>
-              </w:rPr>
-              <w:t xml:space="preserve"/>
-            </w:r>
-          </w:p>
-          <w:p>
-            <w:pPr>
-              <w:spacing w:line="240" w:lineRule="auto"/>
-              <w:rPr>
-                <w:sz w:val="24"/>
-                <w:szCs w:val="24"/>
-              </w:rPr>
-            </w:pPr>
-            <w:proofErr w:type="gramStart"/>
-            <w:r>
-              <w:rPr>
-                <w:sz w:val="24"/>
-                <w:szCs w:val="24"/>
-              </w:rPr>
-              <w:t xml:space="preserve">3.  `git status` - verifies the branch switch.</w:t>
-            </w:r>
-          </w:p>
-          <w:p>
-            <w:pPr>
-              <w:spacing w:line="240" w:lineRule="auto"/>
-              <w:rPr>
-                <w:sz w:val="24"/>
-                <w:szCs w:val="24"/>
-              </w:rPr>
-            </w:pPr>
-            <w:r>
-              <w:rPr>
-                <w:sz w:val="24"/>
-                <w:szCs w:val="24"/>
-              </w:rPr>
-              <w:t xml:space="preserve"/>
-            </w:r>
-          </w:p>
-          <w:p>
-            <w:pPr>
-              <w:spacing w:line="240" w:lineRule="auto"/>
-              <w:rPr>
-                <w:sz w:val="24"/>
-                <w:szCs w:val="24"/>
-              </w:rPr>
-            </w:pPr>
-            <w:proofErr w:type="gramStart"/>
-            <w:r>
-              <w:rPr>
-                <w:sz w:val="24"/>
-                <w:szCs w:val="24"/>
-              </w:rPr>
-              <w:t xml:space="preserve">4.  `echo "This is version 1.0 release" &gt; README.md` - This command creates and populates the README.md file.</w:t>
-            </w:r>
-          </w:p>
-          <w:p>
-            <w:pPr>
-              <w:spacing w:line="240" w:lineRule="auto"/>
-              <w:rPr>
-                <w:sz w:val="24"/>
-                <w:szCs w:val="24"/>
-              </w:rPr>
-            </w:pPr>
-            <w:r>
-              <w:rPr>
-                <w:sz w:val="24"/>
-                <w:szCs w:val="24"/>
-              </w:rPr>
-              <w:t xml:space="preserve"/>
-            </w:r>
-          </w:p>
-          <w:p>
-            <w:pPr>
-              <w:spacing w:line="240" w:lineRule="auto"/>
-              <w:rPr>
-                <w:sz w:val="24"/>
-                <w:szCs w:val="24"/>
-              </w:rPr>
-            </w:pPr>
-            <w:proofErr w:type="gramStart"/>
-            <w:r>
-              <w:rPr>
-                <w:sz w:val="24"/>
-                <w:szCs w:val="24"/>
-              </w:rPr>
-              <w:t xml:space="preserve">5.  `git add README.md` - This command stages the new file for commit.</w:t>
-            </w:r>
-          </w:p>
-          <w:p>
-            <w:pPr>
-              <w:spacing w:line="240" w:lineRule="auto"/>
-              <w:rPr>
-                <w:sz w:val="24"/>
-                <w:szCs w:val="24"/>
-              </w:rPr>
-            </w:pPr>
-            <w:r>
-              <w:rPr>
-                <w:sz w:val="24"/>
-                <w:szCs w:val="24"/>
-              </w:rPr>
-              <w:t xml:space="preserve"/>
-            </w:r>
-          </w:p>
-          <w:p>
-            <w:pPr>
-              <w:spacing w:line="240" w:lineRule="auto"/>
-              <w:rPr>
-                <w:sz w:val="24"/>
-                <w:szCs w:val="24"/>
-              </w:rPr>
-            </w:pPr>
-            <w:proofErr w:type="gramStart"/>
-            <w:r>
-              <w:rPr>
-                <w:sz w:val="24"/>
-                <w:szCs w:val="24"/>
-              </w:rPr>
-              <w:t xml:space="preserve">6.  `git commit -m "Added README for v1.0 release"` - This command commits the changes.</w:t>
-            </w:r>
-          </w:p>
-          <w:p>
-            <w:pPr>
-              <w:spacing w:line="240" w:lineRule="auto"/>
-              <w:rPr>
-                <w:sz w:val="24"/>
-                <w:szCs w:val="24"/>
-              </w:rPr>
-            </w:pPr>
-            <w:r>
-              <w:rPr>
-                <w:sz w:val="24"/>
-                <w:szCs w:val="24"/>
-              </w:rPr>
-              <w:t xml:space="preserve"/>
-            </w:r>
-          </w:p>
-          <w:p>
-            <w:pPr>
-              <w:spacing w:line="240" w:lineRule="auto"/>
-              <w:rPr>
-                <w:sz w:val="24"/>
-                <w:szCs w:val="24"/>
-              </w:rPr>
-            </w:pPr>
-            <w:proofErr w:type="gramStart"/>
-            <w:r>
-              <w:rPr>
-                <w:sz w:val="24"/>
-                <w:szCs w:val="24"/>
-              </w:rPr>
-              <w:t xml:space="preserve">7.  `git checkout main` - This command switches back to the main branch.</w:t>
-            </w:r>
-          </w:p>
-          <w:p>
-            <w:pPr>
-              <w:spacing w:line="240" w:lineRule="auto"/>
-              <w:rPr>
-                <w:sz w:val="24"/>
-                <w:szCs w:val="24"/>
-              </w:rPr>
-            </w:pPr>
-            <w:r>
-              <w:rPr>
-                <w:sz w:val="24"/>
-                <w:szCs w:val="24"/>
-              </w:rPr>
-              <w:t xml:space="preserve"/>
-            </w:r>
-          </w:p>
-          <w:p>
-            <w:pPr>
-              <w:spacing w:line="240" w:lineRule="auto"/>
-              <w:rPr>
-                <w:sz w:val="24"/>
-                <w:szCs w:val="24"/>
-              </w:rPr>
-            </w:pPr>
-            <w:proofErr w:type="gramStart"/>
-            <w:r>
-              <w:rPr>
-                <w:sz w:val="24"/>
-                <w:szCs w:val="24"/>
-              </w:rPr>
-              <w:t xml:space="preserve">8.  `git merge release-v1.0` - This command merges the release branch into main.</w:t>
-            </w:r>
-          </w:p>
-          <w:p>
-            <w:pPr>
-              <w:spacing w:line="240" w:lineRule="auto"/>
-              <w:rPr>
-                <w:sz w:val="24"/>
-                <w:szCs w:val="24"/>
-              </w:rPr>
-            </w:pPr>
-            <w:r>
-              <w:rPr>
-                <w:sz w:val="24"/>
-                <w:szCs w:val="24"/>
-              </w:rPr>
-              <w:t xml:space="preserve"/>
-            </w:r>
-          </w:p>
-          <w:p>
-            <w:pPr>
-              <w:spacing w:line="240" w:lineRule="auto"/>
-              <w:rPr>
-                <w:sz w:val="24"/>
-                <w:szCs w:val="24"/>
-              </w:rPr>
-            </w:pPr>
-            <w:proofErr w:type="gramStart"/>
-            <w:r>
-              <w:rPr>
-                <w:sz w:val="24"/>
-                <w:szCs w:val="24"/>
-              </w:rPr>
-              <w:t xml:space="preserve">9.  `git status` - Verify the merge by checking status.</w:t>
+              <w:t xml:space="preserve">1.  `git branch release-2.0-analysis`: Creates a new branch named 'release-2.0-analysis'.</w:t>
+            </w:r>
+          </w:p>
+          <w:p>
+            <w:pPr>
+              <w:spacing w:line="240" w:lineRule="auto"/>
+              <w:rPr>
+                <w:sz w:val="24"/>
+                <w:szCs w:val="24"/>
+              </w:rPr>
+            </w:pPr>
+            <w:r>
+              <w:rPr>
+                <w:sz w:val="24"/>
+                <w:szCs w:val="24"/>
+              </w:rPr>
+              <w:t xml:space="preserve"/>
+            </w:r>
+          </w:p>
+          <w:p>
+            <w:pPr>
+              <w:spacing w:line="240" w:lineRule="auto"/>
+              <w:rPr>
+                <w:sz w:val="24"/>
+                <w:szCs w:val="24"/>
+              </w:rPr>
+            </w:pPr>
+            <w:proofErr w:type="gramStart"/>
+            <w:r>
+              <w:rPr>
+                <w:sz w:val="24"/>
+                <w:szCs w:val="24"/>
+              </w:rPr>
+              <w:t xml:space="preserve">2.  `git checkout release-2.0-analysis`: Switches to the new branch.</w:t>
+            </w:r>
+          </w:p>
+          <w:p>
+            <w:pPr>
+              <w:spacing w:line="240" w:lineRule="auto"/>
+              <w:rPr>
+                <w:sz w:val="24"/>
+                <w:szCs w:val="24"/>
+              </w:rPr>
+            </w:pPr>
+            <w:r>
+              <w:rPr>
+                <w:sz w:val="24"/>
+                <w:szCs w:val="24"/>
+              </w:rPr>
+              <w:t xml:space="preserve"/>
+            </w:r>
+          </w:p>
+          <w:p>
+            <w:pPr>
+              <w:spacing w:line="240" w:lineRule="auto"/>
+              <w:rPr>
+                <w:sz w:val="24"/>
+                <w:szCs w:val="24"/>
+              </w:rPr>
+            </w:pPr>
+            <w:proofErr w:type="gramStart"/>
+            <w:r>
+              <w:rPr>
+                <w:sz w:val="24"/>
+                <w:szCs w:val="24"/>
+              </w:rPr>
+              <w:t xml:space="preserve">3.  `git log --oneline`: Displays a concise, one-line per commit history of the current branch (showing commit hashes and brief messages). This demonstrates an understanding of the codebase's changes.</w:t>
+            </w:r>
+          </w:p>
+          <w:p>
+            <w:pPr>
+              <w:spacing w:line="240" w:lineRule="auto"/>
+              <w:rPr>
+                <w:sz w:val="24"/>
+                <w:szCs w:val="24"/>
+              </w:rPr>
+            </w:pPr>
+            <w:r>
+              <w:rPr>
+                <w:sz w:val="24"/>
+                <w:szCs w:val="24"/>
+              </w:rPr>
+              <w:t xml:space="preserve"/>
+            </w:r>
+          </w:p>
+          <w:p>
+            <w:pPr>
+              <w:spacing w:line="240" w:lineRule="auto"/>
+              <w:rPr>
+                <w:sz w:val="24"/>
+                <w:szCs w:val="24"/>
+              </w:rPr>
+            </w:pPr>
+            <w:proofErr w:type="gramStart"/>
+            <w:r>
+              <w:rPr>
+                <w:sz w:val="24"/>
+                <w:szCs w:val="24"/>
+              </w:rPr>
+              <w:t xml:space="preserve">4.  `touch release_analysis.txt`: Creates an empty file named "release_analysis.txt".</w:t>
+            </w:r>
+          </w:p>
+          <w:p>
+            <w:pPr>
+              <w:spacing w:line="240" w:lineRule="auto"/>
+              <w:rPr>
+                <w:sz w:val="24"/>
+                <w:szCs w:val="24"/>
+              </w:rPr>
+            </w:pPr>
+            <w:r>
+              <w:rPr>
+                <w:sz w:val="24"/>
+                <w:szCs w:val="24"/>
+              </w:rPr>
+              <w:t xml:space="preserve"/>
+            </w:r>
+          </w:p>
+          <w:p>
+            <w:pPr>
+              <w:spacing w:line="240" w:lineRule="auto"/>
+              <w:rPr>
+                <w:sz w:val="24"/>
+                <w:szCs w:val="24"/>
+              </w:rPr>
+            </w:pPr>
+            <w:proofErr w:type="gramStart"/>
+            <w:r>
+              <w:rPr>
+                <w:sz w:val="24"/>
+                <w:szCs w:val="24"/>
+              </w:rPr>
+              <w:t xml:space="preserve">5.  `echo "Observed conflicts: (briefly describe a potential conflict or dependency)" &gt; release_analysis.txt`: Adds a brief summary of a potential conflict to the file. Example: "Observed conflicts: iOS team using a different version of the networking library than Android team."</w:t>
+            </w:r>
+          </w:p>
+          <w:p>
+            <w:pPr>
+              <w:spacing w:line="240" w:lineRule="auto"/>
+              <w:rPr>
+                <w:sz w:val="24"/>
+                <w:szCs w:val="24"/>
+              </w:rPr>
+            </w:pPr>
+            <w:r>
+              <w:rPr>
+                <w:sz w:val="24"/>
+                <w:szCs w:val="24"/>
+              </w:rPr>
+              <w:t xml:space="preserve"/>
+            </w:r>
+          </w:p>
+          <w:p>
+            <w:pPr>
+              <w:spacing w:line="240" w:lineRule="auto"/>
+              <w:rPr>
+                <w:sz w:val="24"/>
+                <w:szCs w:val="24"/>
+              </w:rPr>
+            </w:pPr>
+            <w:proofErr w:type="gramStart"/>
+            <w:r>
+              <w:rPr>
+                <w:sz w:val="24"/>
+                <w:szCs w:val="24"/>
+              </w:rPr>
+              <w:t xml:space="preserve">6.  `git add release_analysis.txt`: Stages the file for commit.</w:t>
+            </w:r>
+          </w:p>
+          <w:p>
+            <w:pPr>
+              <w:spacing w:line="240" w:lineRule="auto"/>
+              <w:rPr>
+                <w:sz w:val="24"/>
+                <w:szCs w:val="24"/>
+              </w:rPr>
+            </w:pPr>
+            <w:r>
+              <w:rPr>
+                <w:sz w:val="24"/>
+                <w:szCs w:val="24"/>
+              </w:rPr>
+              <w:t xml:space="preserve"/>
+            </w:r>
+          </w:p>
+          <w:p>
+            <w:pPr>
+              <w:spacing w:line="240" w:lineRule="auto"/>
+              <w:rPr>
+                <w:sz w:val="24"/>
+                <w:szCs w:val="24"/>
+              </w:rPr>
+            </w:pPr>
+            <w:proofErr w:type="gramStart"/>
+            <w:r>
+              <w:rPr>
+                <w:sz w:val="24"/>
+                <w:szCs w:val="24"/>
+              </w:rPr>
+              <w:t xml:space="preserve">7.  `git commit -m "Added release analysis summary"`: Commits the changes, adding the text file.</w:t>
+            </w:r>
+          </w:p>
+          <w:p>
+            <w:pPr>
+              <w:spacing w:line="240" w:lineRule="auto"/>
+              <w:rPr>
+                <w:sz w:val="24"/>
+                <w:szCs w:val="24"/>
+              </w:rPr>
+            </w:pPr>
+            <w:r>
+              <w:rPr>
+                <w:sz w:val="24"/>
+                <w:szCs w:val="24"/>
+              </w:rPr>
+              <w:t xml:space="preserve"/>
+            </w:r>
+          </w:p>
+          <w:p>
+            <w:pPr>
+              <w:spacing w:line="240" w:lineRule="auto"/>
+              <w:rPr>
+                <w:sz w:val="24"/>
+                <w:szCs w:val="24"/>
+              </w:rPr>
+            </w:pPr>
+            <w:proofErr w:type="gramStart"/>
+            <w:r>
+              <w:rPr>
+                <w:sz w:val="24"/>
+                <w:szCs w:val="24"/>
+              </w:rPr>
+              <w:t xml:space="preserve"/>
             </w:r>
           </w:p>
           <w:p>
@@ -724,7 +691,7 @@
           <w:sz w:val="24"/>
           <w:szCs w:val="24"/>
         </w:rPr>
-        <w:t xml:space="preserve">Acme Corp needs to automate deployments to their staging environment. Write a simple Git script (you can use bash or any other scripting language) that first pulls the latest changes from the 'main' branch and then, if the pull is successful, outputs 'Deployment successful'. If the pull fails, output 'Deployment failed'. Assume you are in the root directory of the repository. Take snapshots of your commands at each step and paste them below.</w:t>
+        <w:t xml:space="preserve">As the Senior DevOps Engineer, you need to prepare a simple integration script for "ConnectNow" version 2.0 to be used before deployment. Create a bash script named `integrate.sh` that performs a pull from the 'main' branch and checks for any merge conflicts. If conflicts exist, it should output a message. Take snapshots of your commands at each step and paste them below.</w:t>
       </w:r>
       <w:r>
         <w:rPr>
@@ -844,370 +811,370 @@
                 <w:sz w:val="24"/>
                 <w:szCs w:val="24"/>
               </w:rPr>
-              <w:t xml:space="preserve">1. Create a script file, for example, `deploy.sh`.</w:t>
-            </w:r>
-          </w:p>
-          <w:p>
-            <w:pPr>
-              <w:spacing w:line="240" w:lineRule="auto"/>
-              <w:rPr>
-                <w:sz w:val="24"/>
-                <w:szCs w:val="24"/>
-              </w:rPr>
-            </w:pPr>
-            <w:r>
-              <w:rPr>
-                <w:sz w:val="24"/>
-                <w:szCs w:val="24"/>
-              </w:rPr>
-              <w:t xml:space="preserve"/>
-            </w:r>
-          </w:p>
-          <w:p>
-            <w:pPr>
-              <w:spacing w:line="240" w:lineRule="auto"/>
-              <w:rPr>
-                <w:sz w:val="24"/>
-                <w:szCs w:val="24"/>
-              </w:rPr>
-            </w:pPr>
-            <w:proofErr w:type="gramStart"/>
-            <w:r>
-              <w:rPr>
-                <w:sz w:val="24"/>
-                <w:szCs w:val="24"/>
-              </w:rPr>
-              <w:t xml:space="preserve">2. Add the following script contents to the file:</w:t>
-            </w:r>
-          </w:p>
-          <w:p>
-            <w:pPr>
-              <w:spacing w:line="240" w:lineRule="auto"/>
-              <w:rPr>
-                <w:sz w:val="24"/>
-                <w:szCs w:val="24"/>
-              </w:rPr>
-            </w:pPr>
-            <w:r>
-              <w:rPr>
-                <w:sz w:val="24"/>
-                <w:szCs w:val="24"/>
-              </w:rPr>
-              <w:t xml:space="preserve"/>
-            </w:r>
-          </w:p>
-          <w:p>
-            <w:pPr>
-              <w:spacing w:line="240" w:lineRule="auto"/>
-              <w:rPr>
-                <w:sz w:val="24"/>
-                <w:szCs w:val="24"/>
-              </w:rPr>
-            </w:pPr>
-            <w:proofErr w:type="gramStart"/>
-            <w:r>
-              <w:rPr>
-                <w:sz w:val="24"/>
-                <w:szCs w:val="24"/>
-              </w:rPr>
-              <w:t xml:space="preserve">```bash</w:t>
-            </w:r>
-          </w:p>
-          <w:p>
-            <w:pPr>
-              <w:spacing w:line="240" w:lineRule="auto"/>
-              <w:rPr>
-                <w:sz w:val="24"/>
-                <w:szCs w:val="24"/>
-              </w:rPr>
-            </w:pPr>
-            <w:r>
-              <w:rPr>
-                <w:sz w:val="24"/>
-                <w:szCs w:val="24"/>
-              </w:rPr>
-              <w:t xml:space="preserve"/>
-            </w:r>
-          </w:p>
-          <w:p>
-            <w:pPr>
-              <w:spacing w:line="240" w:lineRule="auto"/>
-              <w:rPr>
-                <w:sz w:val="24"/>
-                <w:szCs w:val="24"/>
-              </w:rPr>
-            </w:pPr>
-            <w:proofErr w:type="gramStart"/>
-            <w:r>
-              <w:rPr>
-                <w:sz w:val="24"/>
-                <w:szCs w:val="24"/>
-              </w:rPr>
-              <w:t xml:space="preserve">git pull origin main</w:t>
-            </w:r>
-          </w:p>
-          <w:p>
-            <w:pPr>
-              <w:spacing w:line="240" w:lineRule="auto"/>
-              <w:rPr>
-                <w:sz w:val="24"/>
-                <w:szCs w:val="24"/>
-              </w:rPr>
-            </w:pPr>
-            <w:r>
-              <w:rPr>
-                <w:sz w:val="24"/>
-                <w:szCs w:val="24"/>
-              </w:rPr>
-              <w:t xml:space="preserve"/>
-            </w:r>
-          </w:p>
-          <w:p>
-            <w:pPr>
-              <w:spacing w:line="240" w:lineRule="auto"/>
-              <w:rPr>
-                <w:sz w:val="24"/>
-                <w:szCs w:val="24"/>
-              </w:rPr>
-            </w:pPr>
-            <w:proofErr w:type="gramStart"/>
-            <w:r>
-              <w:rPr>
-                <w:sz w:val="24"/>
-                <w:szCs w:val="24"/>
-              </w:rPr>
-              <w:t xml:space="preserve">if [ $? -eq 0 ]; then</w:t>
-            </w:r>
-          </w:p>
-          <w:p>
-            <w:pPr>
-              <w:spacing w:line="240" w:lineRule="auto"/>
-              <w:rPr>
-                <w:sz w:val="24"/>
-                <w:szCs w:val="24"/>
-              </w:rPr>
-            </w:pPr>
-            <w:r>
-              <w:rPr>
-                <w:sz w:val="24"/>
-                <w:szCs w:val="24"/>
-              </w:rPr>
-              <w:t xml:space="preserve"/>
-            </w:r>
-          </w:p>
-          <w:p>
-            <w:pPr>
-              <w:spacing w:line="240" w:lineRule="auto"/>
-              <w:rPr>
-                <w:sz w:val="24"/>
-                <w:szCs w:val="24"/>
-              </w:rPr>
-            </w:pPr>
-            <w:proofErr w:type="gramStart"/>
-            <w:r>
-              <w:rPr>
-                <w:sz w:val="24"/>
-                <w:szCs w:val="24"/>
-              </w:rPr>
-              <w:t xml:space="preserve">  echo "Deployment successful"</w:t>
-            </w:r>
-          </w:p>
-          <w:p>
-            <w:pPr>
-              <w:spacing w:line="240" w:lineRule="auto"/>
-              <w:rPr>
-                <w:sz w:val="24"/>
-                <w:szCs w:val="24"/>
-              </w:rPr>
-            </w:pPr>
-            <w:r>
-              <w:rPr>
-                <w:sz w:val="24"/>
-                <w:szCs w:val="24"/>
-              </w:rPr>
-              <w:t xml:space="preserve"/>
-            </w:r>
-          </w:p>
-          <w:p>
-            <w:pPr>
-              <w:spacing w:line="240" w:lineRule="auto"/>
-              <w:rPr>
-                <w:sz w:val="24"/>
-                <w:szCs w:val="24"/>
-              </w:rPr>
-            </w:pPr>
-            <w:proofErr w:type="gramStart"/>
-            <w:r>
-              <w:rPr>
-                <w:sz w:val="24"/>
-                <w:szCs w:val="24"/>
-              </w:rPr>
-              <w:t xml:space="preserve">else</w:t>
-            </w:r>
-          </w:p>
-          <w:p>
-            <w:pPr>
-              <w:spacing w:line="240" w:lineRule="auto"/>
-              <w:rPr>
-                <w:sz w:val="24"/>
-                <w:szCs w:val="24"/>
-              </w:rPr>
-            </w:pPr>
-            <w:r>
-              <w:rPr>
-                <w:sz w:val="24"/>
-                <w:szCs w:val="24"/>
-              </w:rPr>
-              <w:t xml:space="preserve"/>
-            </w:r>
-          </w:p>
-          <w:p>
-            <w:pPr>
-              <w:spacing w:line="240" w:lineRule="auto"/>
-              <w:rPr>
-                <w:sz w:val="24"/>
-                <w:szCs w:val="24"/>
-              </w:rPr>
-            </w:pPr>
-            <w:proofErr w:type="gramStart"/>
-            <w:r>
-              <w:rPr>
-                <w:sz w:val="24"/>
-                <w:szCs w:val="24"/>
-              </w:rPr>
-              <w:t xml:space="preserve">  echo "Deployment failed"</w:t>
-            </w:r>
-          </w:p>
-          <w:p>
-            <w:pPr>
-              <w:spacing w:line="240" w:lineRule="auto"/>
-              <w:rPr>
-                <w:sz w:val="24"/>
-                <w:szCs w:val="24"/>
-              </w:rPr>
-            </w:pPr>
-            <w:r>
-              <w:rPr>
-                <w:sz w:val="24"/>
-                <w:szCs w:val="24"/>
-              </w:rPr>
-              <w:t xml:space="preserve"/>
-            </w:r>
-          </w:p>
-          <w:p>
-            <w:pPr>
-              <w:spacing w:line="240" w:lineRule="auto"/>
-              <w:rPr>
-                <w:sz w:val="24"/>
-                <w:szCs w:val="24"/>
-              </w:rPr>
-            </w:pPr>
-            <w:proofErr w:type="gramStart"/>
-            <w:r>
-              <w:rPr>
-                <w:sz w:val="24"/>
-                <w:szCs w:val="24"/>
-              </w:rPr>
-              <w:t xml:space="preserve">fi</w:t>
-            </w:r>
-          </w:p>
-          <w:p>
-            <w:pPr>
-              <w:spacing w:line="240" w:lineRule="auto"/>
-              <w:rPr>
-                <w:sz w:val="24"/>
-                <w:szCs w:val="24"/>
-              </w:rPr>
-            </w:pPr>
-            <w:r>
-              <w:rPr>
-                <w:sz w:val="24"/>
-                <w:szCs w:val="24"/>
-              </w:rPr>
-              <w:t xml:space="preserve"/>
-            </w:r>
-          </w:p>
-          <w:p>
-            <w:pPr>
-              <w:spacing w:line="240" w:lineRule="auto"/>
-              <w:rPr>
-                <w:sz w:val="24"/>
-                <w:szCs w:val="24"/>
-              </w:rPr>
-            </w:pPr>
-            <w:proofErr w:type="gramStart"/>
-            <w:r>
-              <w:rPr>
-                <w:sz w:val="24"/>
-                <w:szCs w:val="24"/>
-              </w:rPr>
-              <w:t xml:space="preserve">```</w:t>
-            </w:r>
-          </w:p>
-          <w:p>
-            <w:pPr>
-              <w:spacing w:line="240" w:lineRule="auto"/>
-              <w:rPr>
-                <w:sz w:val="24"/>
-                <w:szCs w:val="24"/>
-              </w:rPr>
-            </w:pPr>
-            <w:r>
-              <w:rPr>
-                <w:sz w:val="24"/>
-                <w:szCs w:val="24"/>
-              </w:rPr>
-              <w:t xml:space="preserve"/>
-            </w:r>
-          </w:p>
-          <w:p>
-            <w:pPr>
-              <w:spacing w:line="240" w:lineRule="auto"/>
-              <w:rPr>
-                <w:sz w:val="24"/>
-                <w:szCs w:val="24"/>
-              </w:rPr>
-            </w:pPr>
-            <w:proofErr w:type="gramStart"/>
-            <w:r>
-              <w:rPr>
-                <w:sz w:val="24"/>
-                <w:szCs w:val="24"/>
-              </w:rPr>
-              <w:t xml:space="preserve">3.  `chmod +x deploy.sh` to make the script executable.</w:t>
-            </w:r>
-          </w:p>
-          <w:p>
-            <w:pPr>
-              <w:spacing w:line="240" w:lineRule="auto"/>
-              <w:rPr>
-                <w:sz w:val="24"/>
-                <w:szCs w:val="24"/>
-              </w:rPr>
-            </w:pPr>
-            <w:r>
-              <w:rPr>
-                <w:sz w:val="24"/>
-                <w:szCs w:val="24"/>
-              </w:rPr>
-              <w:t xml:space="preserve"/>
-            </w:r>
-          </w:p>
-          <w:p>
-            <w:pPr>
-              <w:spacing w:line="240" w:lineRule="auto"/>
-              <w:rPr>
-                <w:sz w:val="24"/>
-                <w:szCs w:val="24"/>
-              </w:rPr>
-            </w:pPr>
-            <w:proofErr w:type="gramStart"/>
-            <w:r>
-              <w:rPr>
-                <w:sz w:val="24"/>
-                <w:szCs w:val="24"/>
-              </w:rPr>
-              <w:t xml:space="preserve">4.  `./deploy.sh` - execute the script. If no changes or successful pull, the output is 'Deployment successful'.  Simulate a pull failure by temporarily making network unavailable and re-run `./deploy.sh` (or use `git pull origin main --no-commit` and then show the status to simulate unmerged changes) . The output is then  'Deployment failed'.</w:t>
+              <w:t xml:space="preserve">1. `touch integrate.sh`: Creates an empty file named `integrate.sh`.</w:t>
+            </w:r>
+          </w:p>
+          <w:p>
+            <w:pPr>
+              <w:spacing w:line="240" w:lineRule="auto"/>
+              <w:rPr>
+                <w:sz w:val="24"/>
+                <w:szCs w:val="24"/>
+              </w:rPr>
+            </w:pPr>
+            <w:r>
+              <w:rPr>
+                <w:sz w:val="24"/>
+                <w:szCs w:val="24"/>
+              </w:rPr>
+              <w:t xml:space="preserve"/>
+            </w:r>
+          </w:p>
+          <w:p>
+            <w:pPr>
+              <w:spacing w:line="240" w:lineRule="auto"/>
+              <w:rPr>
+                <w:sz w:val="24"/>
+                <w:szCs w:val="24"/>
+              </w:rPr>
+            </w:pPr>
+            <w:proofErr w:type="gramStart"/>
+            <w:r>
+              <w:rPr>
+                <w:sz w:val="24"/>
+                <w:szCs w:val="24"/>
+              </w:rPr>
+              <w:t xml:space="preserve">2. `chmod +x integrate.sh`: Makes the script executable.</w:t>
+            </w:r>
+          </w:p>
+          <w:p>
+            <w:pPr>
+              <w:spacing w:line="240" w:lineRule="auto"/>
+              <w:rPr>
+                <w:sz w:val="24"/>
+                <w:szCs w:val="24"/>
+              </w:rPr>
+            </w:pPr>
+            <w:r>
+              <w:rPr>
+                <w:sz w:val="24"/>
+                <w:szCs w:val="24"/>
+              </w:rPr>
+              <w:t xml:space="preserve"/>
+            </w:r>
+          </w:p>
+          <w:p>
+            <w:pPr>
+              <w:spacing w:line="240" w:lineRule="auto"/>
+              <w:rPr>
+                <w:sz w:val="24"/>
+                <w:szCs w:val="24"/>
+              </w:rPr>
+            </w:pPr>
+            <w:proofErr w:type="gramStart"/>
+            <w:r>
+              <w:rPr>
+                <w:sz w:val="24"/>
+                <w:szCs w:val="24"/>
+              </w:rPr>
+              <w:t xml:space="preserve">3.  `echo '#!/bin/bash' &gt; integrate.sh`: Adds a shebang to the script.</w:t>
+            </w:r>
+          </w:p>
+          <w:p>
+            <w:pPr>
+              <w:spacing w:line="240" w:lineRule="auto"/>
+              <w:rPr>
+                <w:sz w:val="24"/>
+                <w:szCs w:val="24"/>
+              </w:rPr>
+            </w:pPr>
+            <w:r>
+              <w:rPr>
+                <w:sz w:val="24"/>
+                <w:szCs w:val="24"/>
+              </w:rPr>
+              <w:t xml:space="preserve"/>
+            </w:r>
+          </w:p>
+          <w:p>
+            <w:pPr>
+              <w:spacing w:line="240" w:lineRule="auto"/>
+              <w:rPr>
+                <w:sz w:val="24"/>
+                <w:szCs w:val="24"/>
+              </w:rPr>
+            </w:pPr>
+            <w:proofErr w:type="gramStart"/>
+            <w:r>
+              <w:rPr>
+                <w:sz w:val="24"/>
+                <w:szCs w:val="24"/>
+              </w:rPr>
+              <w:t xml:space="preserve">4.  `echo 'git pull origin main' &gt;&gt; integrate.sh`: Adds a line to pull from the main branch.</w:t>
+            </w:r>
+          </w:p>
+          <w:p>
+            <w:pPr>
+              <w:spacing w:line="240" w:lineRule="auto"/>
+              <w:rPr>
+                <w:sz w:val="24"/>
+                <w:szCs w:val="24"/>
+              </w:rPr>
+            </w:pPr>
+            <w:r>
+              <w:rPr>
+                <w:sz w:val="24"/>
+                <w:szCs w:val="24"/>
+              </w:rPr>
+              <w:t xml:space="preserve"/>
+            </w:r>
+          </w:p>
+          <w:p>
+            <w:pPr>
+              <w:spacing w:line="240" w:lineRule="auto"/>
+              <w:rPr>
+                <w:sz w:val="24"/>
+                <w:szCs w:val="24"/>
+              </w:rPr>
+            </w:pPr>
+            <w:proofErr w:type="gramStart"/>
+            <w:r>
+              <w:rPr>
+                <w:sz w:val="24"/>
+                <w:szCs w:val="24"/>
+              </w:rPr>
+              <w:t xml:space="preserve">5.  `echo 'if [ $? -eq 0 ]; then' &gt;&gt; integrate.sh`: Checks if the pull command was successful (no conflicts).</w:t>
+            </w:r>
+          </w:p>
+          <w:p>
+            <w:pPr>
+              <w:spacing w:line="240" w:lineRule="auto"/>
+              <w:rPr>
+                <w:sz w:val="24"/>
+                <w:szCs w:val="24"/>
+              </w:rPr>
+            </w:pPr>
+            <w:r>
+              <w:rPr>
+                <w:sz w:val="24"/>
+                <w:szCs w:val="24"/>
+              </w:rPr>
+              <w:t xml:space="preserve"/>
+            </w:r>
+          </w:p>
+          <w:p>
+            <w:pPr>
+              <w:spacing w:line="240" w:lineRule="auto"/>
+              <w:rPr>
+                <w:sz w:val="24"/>
+                <w:szCs w:val="24"/>
+              </w:rPr>
+            </w:pPr>
+            <w:proofErr w:type="gramStart"/>
+            <w:r>
+              <w:rPr>
+                <w:sz w:val="24"/>
+                <w:szCs w:val="24"/>
+              </w:rPr>
+              <w:t xml:space="preserve">6.  `echo '  echo "Integration successful (no conflicts)."' &gt;&gt; integrate.sh`: Outputs a success message if no conflicts.</w:t>
+            </w:r>
+          </w:p>
+          <w:p>
+            <w:pPr>
+              <w:spacing w:line="240" w:lineRule="auto"/>
+              <w:rPr>
+                <w:sz w:val="24"/>
+                <w:szCs w:val="24"/>
+              </w:rPr>
+            </w:pPr>
+            <w:r>
+              <w:rPr>
+                <w:sz w:val="24"/>
+                <w:szCs w:val="24"/>
+              </w:rPr>
+              <w:t xml:space="preserve"/>
+            </w:r>
+          </w:p>
+          <w:p>
+            <w:pPr>
+              <w:spacing w:line="240" w:lineRule="auto"/>
+              <w:rPr>
+                <w:sz w:val="24"/>
+                <w:szCs w:val="24"/>
+              </w:rPr>
+            </w:pPr>
+            <w:proofErr w:type="gramStart"/>
+            <w:r>
+              <w:rPr>
+                <w:sz w:val="24"/>
+                <w:szCs w:val="24"/>
+              </w:rPr>
+              <w:t xml:space="preserve">7.  `echo 'else' &gt;&gt; integrate.sh`: Starts the "else" block for conflict handling.</w:t>
+            </w:r>
+          </w:p>
+          <w:p>
+            <w:pPr>
+              <w:spacing w:line="240" w:lineRule="auto"/>
+              <w:rPr>
+                <w:sz w:val="24"/>
+                <w:szCs w:val="24"/>
+              </w:rPr>
+            </w:pPr>
+            <w:r>
+              <w:rPr>
+                <w:sz w:val="24"/>
+                <w:szCs w:val="24"/>
+              </w:rPr>
+              <w:t xml:space="preserve"/>
+            </w:r>
+          </w:p>
+          <w:p>
+            <w:pPr>
+              <w:spacing w:line="240" w:lineRule="auto"/>
+              <w:rPr>
+                <w:sz w:val="24"/>
+                <w:szCs w:val="24"/>
+              </w:rPr>
+            </w:pPr>
+            <w:proofErr w:type="gramStart"/>
+            <w:r>
+              <w:rPr>
+                <w:sz w:val="24"/>
+                <w:szCs w:val="24"/>
+              </w:rPr>
+              <w:t xml:space="preserve">8.  `echo '  echo "Integration failed. Merge conflicts detected. Please resolve manually."' &gt;&gt; integrate.sh`: Outputs a message indicating merge conflicts.</w:t>
+            </w:r>
+          </w:p>
+          <w:p>
+            <w:pPr>
+              <w:spacing w:line="240" w:lineRule="auto"/>
+              <w:rPr>
+                <w:sz w:val="24"/>
+                <w:szCs w:val="24"/>
+              </w:rPr>
+            </w:pPr>
+            <w:r>
+              <w:rPr>
+                <w:sz w:val="24"/>
+                <w:szCs w:val="24"/>
+              </w:rPr>
+              <w:t xml:space="preserve"/>
+            </w:r>
+          </w:p>
+          <w:p>
+            <w:pPr>
+              <w:spacing w:line="240" w:lineRule="auto"/>
+              <w:rPr>
+                <w:sz w:val="24"/>
+                <w:szCs w:val="24"/>
+              </w:rPr>
+            </w:pPr>
+            <w:proofErr w:type="gramStart"/>
+            <w:r>
+              <w:rPr>
+                <w:sz w:val="24"/>
+                <w:szCs w:val="24"/>
+              </w:rPr>
+              <w:t xml:space="preserve">9.  `echo 'fi' &gt;&gt; integrate.sh`: Closes the "if" statement.</w:t>
+            </w:r>
+          </w:p>
+          <w:p>
+            <w:pPr>
+              <w:spacing w:line="240" w:lineRule="auto"/>
+              <w:rPr>
+                <w:sz w:val="24"/>
+                <w:szCs w:val="24"/>
+              </w:rPr>
+            </w:pPr>
+            <w:r>
+              <w:rPr>
+                <w:sz w:val="24"/>
+                <w:szCs w:val="24"/>
+              </w:rPr>
+              <w:t xml:space="preserve"/>
+            </w:r>
+          </w:p>
+          <w:p>
+            <w:pPr>
+              <w:spacing w:line="240" w:lineRule="auto"/>
+              <w:rPr>
+                <w:sz w:val="24"/>
+                <w:szCs w:val="24"/>
+              </w:rPr>
+            </w:pPr>
+            <w:proofErr w:type="gramStart"/>
+            <w:r>
+              <w:rPr>
+                <w:sz w:val="24"/>
+                <w:szCs w:val="24"/>
+              </w:rPr>
+              <w:t xml:space="preserve">10. `git add integrate.sh`: Stages the script for commit.</w:t>
+            </w:r>
+          </w:p>
+          <w:p>
+            <w:pPr>
+              <w:spacing w:line="240" w:lineRule="auto"/>
+              <w:rPr>
+                <w:sz w:val="24"/>
+                <w:szCs w:val="24"/>
+              </w:rPr>
+            </w:pPr>
+            <w:r>
+              <w:rPr>
+                <w:sz w:val="24"/>
+                <w:szCs w:val="24"/>
+              </w:rPr>
+              <w:t xml:space="preserve"/>
+            </w:r>
+          </w:p>
+          <w:p>
+            <w:pPr>
+              <w:spacing w:line="240" w:lineRule="auto"/>
+              <w:rPr>
+                <w:sz w:val="24"/>
+                <w:szCs w:val="24"/>
+              </w:rPr>
+            </w:pPr>
+            <w:proofErr w:type="gramStart"/>
+            <w:r>
+              <w:rPr>
+                <w:sz w:val="24"/>
+                <w:szCs w:val="24"/>
+              </w:rPr>
+              <w:t xml:space="preserve">11. `git commit -m "Added basic integration script"`: Commits the changes with a descriptive message.</w:t>
+            </w:r>
+          </w:p>
+          <w:p>
+            <w:pPr>
+              <w:spacing w:line="240" w:lineRule="auto"/>
+              <w:rPr>
+                <w:sz w:val="24"/>
+                <w:szCs w:val="24"/>
+              </w:rPr>
+            </w:pPr>
+            <w:r>
+              <w:rPr>
+                <w:sz w:val="24"/>
+                <w:szCs w:val="24"/>
+              </w:rPr>
+              <w:t xml:space="preserve"/>
+            </w:r>
+          </w:p>
+          <w:p>
+            <w:pPr>
+              <w:spacing w:line="240" w:lineRule="auto"/>
+              <w:rPr>
+                <w:sz w:val="24"/>
+                <w:szCs w:val="24"/>
+              </w:rPr>
+            </w:pPr>
+            <w:proofErr w:type="gramStart"/>
+            <w:r>
+              <w:rPr>
+                <w:sz w:val="24"/>
+                <w:szCs w:val="24"/>
+              </w:rPr>
+              <w:t xml:space="preserve"/>
             </w:r>
           </w:p>
           <w:p>
@@ -1323,7 +1290,7 @@
           <w:sz w:val="24"/>
           <w:szCs w:val="24"/>
         </w:rPr>
-        <w:t xml:space="preserve">Acme Corp needs to test different configurations of their application. Create a simple configuration file, e.g., 'config.txt' with the content 'environment=staging'. Then, create a new branch called 'config-testing'. Modify the 'config.txt' file in this branch to 'environment=production'.  Finally, use `git diff` to show the differences between the 'config.txt' files in the 'main' branch (or a new branch created from main) and the 'config-testing' branch. Take snapshots of your commands at each step and paste them below.</w:t>
+        <w:t xml:space="preserve">To ensure a clean release, configure Git to automatically trim whitespace from your code before each commit. This helps prevent minor formatting differences from causing unnecessary merge conflicts. Set the `core.whitespace` configuration to `strip` globally. Take snapshots of your commands at each step and paste them below.</w:t>
       </w:r>
       <w:r>
         <w:rPr>
@@ -1443,205 +1410,73 @@
                 <w:sz w:val="24"/>
                 <w:szCs w:val="24"/>
               </w:rPr>
-              <w:t xml:space="preserve">1. `echo "environment=staging" &gt; config.txt` - create config file.</w:t>
-            </w:r>
-          </w:p>
-          <w:p>
-            <w:pPr>
-              <w:spacing w:line="240" w:lineRule="auto"/>
-              <w:rPr>
-                <w:sz w:val="24"/>
-                <w:szCs w:val="24"/>
-              </w:rPr>
-            </w:pPr>
-            <w:r>
-              <w:rPr>
-                <w:sz w:val="24"/>
-                <w:szCs w:val="24"/>
-              </w:rPr>
-              <w:t xml:space="preserve"/>
-            </w:r>
-          </w:p>
-          <w:p>
-            <w:pPr>
-              <w:spacing w:line="240" w:lineRule="auto"/>
-              <w:rPr>
-                <w:sz w:val="24"/>
-                <w:szCs w:val="24"/>
-              </w:rPr>
-            </w:pPr>
-            <w:proofErr w:type="gramStart"/>
-            <w:r>
-              <w:rPr>
-                <w:sz w:val="24"/>
-                <w:szCs w:val="24"/>
-              </w:rPr>
-              <w:t xml:space="preserve">2. `git branch config-testing` - Create a branch.</w:t>
-            </w:r>
-          </w:p>
-          <w:p>
-            <w:pPr>
-              <w:spacing w:line="240" w:lineRule="auto"/>
-              <w:rPr>
-                <w:sz w:val="24"/>
-                <w:szCs w:val="24"/>
-              </w:rPr>
-            </w:pPr>
-            <w:r>
-              <w:rPr>
-                <w:sz w:val="24"/>
-                <w:szCs w:val="24"/>
-              </w:rPr>
-              <w:t xml:space="preserve"/>
-            </w:r>
-          </w:p>
-          <w:p>
-            <w:pPr>
-              <w:spacing w:line="240" w:lineRule="auto"/>
-              <w:rPr>
-                <w:sz w:val="24"/>
-                <w:szCs w:val="24"/>
-              </w:rPr>
-            </w:pPr>
-            <w:proofErr w:type="gramStart"/>
-            <w:r>
-              <w:rPr>
-                <w:sz w:val="24"/>
-                <w:szCs w:val="24"/>
-              </w:rPr>
-              <w:t xml:space="preserve">3. `git checkout config-testing` - Switch to config-testing.</w:t>
-            </w:r>
-          </w:p>
-          <w:p>
-            <w:pPr>
-              <w:spacing w:line="240" w:lineRule="auto"/>
-              <w:rPr>
-                <w:sz w:val="24"/>
-                <w:szCs w:val="24"/>
-              </w:rPr>
-            </w:pPr>
-            <w:r>
-              <w:rPr>
-                <w:sz w:val="24"/>
-                <w:szCs w:val="24"/>
-              </w:rPr>
-              <w:t xml:space="preserve"/>
-            </w:r>
-          </w:p>
-          <w:p>
-            <w:pPr>
-              <w:spacing w:line="240" w:lineRule="auto"/>
-              <w:rPr>
-                <w:sz w:val="24"/>
-                <w:szCs w:val="24"/>
-              </w:rPr>
-            </w:pPr>
-            <w:proofErr w:type="gramStart"/>
-            <w:r>
-              <w:rPr>
-                <w:sz w:val="24"/>
-                <w:szCs w:val="24"/>
-              </w:rPr>
-              <w:t xml:space="preserve">4. `echo "environment=production" &gt; config.txt` - Modify the config file.</w:t>
-            </w:r>
-          </w:p>
-          <w:p>
-            <w:pPr>
-              <w:spacing w:line="240" w:lineRule="auto"/>
-              <w:rPr>
-                <w:sz w:val="24"/>
-                <w:szCs w:val="24"/>
-              </w:rPr>
-            </w:pPr>
-            <w:r>
-              <w:rPr>
-                <w:sz w:val="24"/>
-                <w:szCs w:val="24"/>
-              </w:rPr>
-              <w:t xml:space="preserve"/>
-            </w:r>
-          </w:p>
-          <w:p>
-            <w:pPr>
-              <w:spacing w:line="240" w:lineRule="auto"/>
-              <w:rPr>
-                <w:sz w:val="24"/>
-                <w:szCs w:val="24"/>
-              </w:rPr>
-            </w:pPr>
-            <w:proofErr w:type="gramStart"/>
-            <w:r>
-              <w:rPr>
-                <w:sz w:val="24"/>
-                <w:szCs w:val="24"/>
-              </w:rPr>
-              <w:t xml:space="preserve">5. `git add config.txt` and `git commit -m "updated config to production"`- Add and Commit the change.</w:t>
-            </w:r>
-          </w:p>
-          <w:p>
-            <w:pPr>
-              <w:spacing w:line="240" w:lineRule="auto"/>
-              <w:rPr>
-                <w:sz w:val="24"/>
-                <w:szCs w:val="24"/>
-              </w:rPr>
-            </w:pPr>
-            <w:r>
-              <w:rPr>
-                <w:sz w:val="24"/>
-                <w:szCs w:val="24"/>
-              </w:rPr>
-              <w:t xml:space="preserve"/>
-            </w:r>
-          </w:p>
-          <w:p>
-            <w:pPr>
-              <w:spacing w:line="240" w:lineRule="auto"/>
-              <w:rPr>
-                <w:sz w:val="24"/>
-                <w:szCs w:val="24"/>
-              </w:rPr>
-            </w:pPr>
-            <w:proofErr w:type="gramStart"/>
-            <w:r>
-              <w:rPr>
-                <w:sz w:val="24"/>
-                <w:szCs w:val="24"/>
-              </w:rPr>
-              <w:t xml:space="preserve">6. `git checkout main` (or create a new branch named e.g., 'test-branch' from 'main' and switch to it)</w:t>
-            </w:r>
-          </w:p>
-          <w:p>
-            <w:pPr>
-              <w:spacing w:line="240" w:lineRule="auto"/>
-              <w:rPr>
-                <w:sz w:val="24"/>
-                <w:szCs w:val="24"/>
-              </w:rPr>
-            </w:pPr>
-            <w:r>
-              <w:rPr>
-                <w:sz w:val="24"/>
-                <w:szCs w:val="24"/>
-              </w:rPr>
-              <w:t xml:space="preserve"/>
-            </w:r>
-          </w:p>
-          <w:p>
-            <w:pPr>
-              <w:spacing w:line="240" w:lineRule="auto"/>
-              <w:rPr>
-                <w:sz w:val="24"/>
-                <w:szCs w:val="24"/>
-              </w:rPr>
-            </w:pPr>
-            <w:proofErr w:type="gramStart"/>
-            <w:r>
-              <w:rPr>
-                <w:sz w:val="24"/>
-                <w:szCs w:val="24"/>
-              </w:rPr>
-              <w:t xml:space="preserve">7. `git diff config-testing` - Display the differences, which should show the change from staging to production.</w:t>
+              <w:t xml:space="preserve">1. `git config --global core.whitespace strip`: This command sets the global Git configuration to strip trailing whitespace before commits. It will affect all your repositories.</w:t>
+            </w:r>
+          </w:p>
+          <w:p>
+            <w:pPr>
+              <w:spacing w:line="240" w:lineRule="auto"/>
+              <w:rPr>
+                <w:sz w:val="24"/>
+                <w:szCs w:val="24"/>
+              </w:rPr>
+            </w:pPr>
+            <w:r>
+              <w:rPr>
+                <w:sz w:val="24"/>
+                <w:szCs w:val="24"/>
+              </w:rPr>
+              <w:t xml:space="preserve"/>
+            </w:r>
+          </w:p>
+          <w:p>
+            <w:pPr>
+              <w:spacing w:line="240" w:lineRule="auto"/>
+              <w:rPr>
+                <w:sz w:val="24"/>
+                <w:szCs w:val="24"/>
+              </w:rPr>
+            </w:pPr>
+            <w:proofErr w:type="gramStart"/>
+            <w:r>
+              <w:rPr>
+                <w:sz w:val="24"/>
+                <w:szCs w:val="24"/>
+              </w:rPr>
+              <w:t xml:space="preserve">2. `git config --global --get core.whitespace`: This command retrieves the currently set value of the core.whitespace configuration to confirm that it has been set to "strip".</w:t>
+            </w:r>
+          </w:p>
+          <w:p>
+            <w:pPr>
+              <w:spacing w:line="240" w:lineRule="auto"/>
+              <w:rPr>
+                <w:sz w:val="24"/>
+                <w:szCs w:val="24"/>
+              </w:rPr>
+            </w:pPr>
+            <w:r>
+              <w:rPr>
+                <w:sz w:val="24"/>
+                <w:szCs w:val="24"/>
+              </w:rPr>
+              <w:t xml:space="preserve"/>
+            </w:r>
+          </w:p>
+          <w:p>
+            <w:pPr>
+              <w:spacing w:line="240" w:lineRule="auto"/>
+              <w:rPr>
+                <w:sz w:val="24"/>
+                <w:szCs w:val="24"/>
+              </w:rPr>
+            </w:pPr>
+            <w:proofErr w:type="gramStart"/>
+            <w:r>
+              <w:rPr>
+                <w:sz w:val="24"/>
+                <w:szCs w:val="24"/>
+              </w:rPr>
+              <w:t xml:space="preserve"/>
             </w:r>
           </w:p>
           <w:p>
@@ -1757,7 +1592,7 @@
           <w:sz w:val="24"/>
           <w:szCs w:val="24"/>
         </w:rPr>
-        <w:t xml:space="preserve">Simulate a merge conflict scenario and diagnose the issue. Create a file named 'conflict.txt' with some initial content on the 'main' branch. Then, create a new branch 'feature-branch' from 'main'. Modify the 'conflict.txt' file in both 'main' and 'feature-branch' with conflicting changes. Attempt to merge 'feature-branch' into 'main'. Finally, use `git status` to identify the conflict and provide the output of the command. Take snapshots of your commands at each step and paste them below.</w:t>
+        <w:t xml:space="preserve">Assume a configuration test has failed due to an issue with the `.gitignore` file. You suspect the file is not properly ignoring temporary build files.  Inspect the contents of the `.gitignore` file (if one exists). If it does not exist, create it and add common build artifacts for both iOS and Android. Then, add the changes. Finally, check the status to confirm the `.gitignore` file is being tracked. Take snapshots of your commands at each step and paste them below.</w:t>
       </w:r>
       <w:r>
         <w:rPr>
@@ -1877,337 +1712,205 @@
                 <w:sz w:val="24"/>
                 <w:szCs w:val="24"/>
               </w:rPr>
-              <w:t xml:space="preserve">1. `echo "Initial content" &gt; conflict.txt` - create and populate file on main branch.</w:t>
-            </w:r>
-          </w:p>
-          <w:p>
-            <w:pPr>
-              <w:spacing w:line="240" w:lineRule="auto"/>
-              <w:rPr>
-                <w:sz w:val="24"/>
-                <w:szCs w:val="24"/>
-              </w:rPr>
-            </w:pPr>
-            <w:r>
-              <w:rPr>
-                <w:sz w:val="24"/>
-                <w:szCs w:val="24"/>
-              </w:rPr>
-              <w:t xml:space="preserve"/>
-            </w:r>
-          </w:p>
-          <w:p>
-            <w:pPr>
-              <w:spacing w:line="240" w:lineRule="auto"/>
-              <w:rPr>
-                <w:sz w:val="24"/>
-                <w:szCs w:val="24"/>
-              </w:rPr>
-            </w:pPr>
-            <w:proofErr w:type="gramStart"/>
-            <w:r>
-              <w:rPr>
-                <w:sz w:val="24"/>
-                <w:szCs w:val="24"/>
-              </w:rPr>
-              <w:t xml:space="preserve">2. `git add conflict.txt` and `git commit -m "Initial commit"`</w:t>
-            </w:r>
-          </w:p>
-          <w:p>
-            <w:pPr>
-              <w:spacing w:line="240" w:lineRule="auto"/>
-              <w:rPr>
-                <w:sz w:val="24"/>
-                <w:szCs w:val="24"/>
-              </w:rPr>
-            </w:pPr>
-            <w:r>
-              <w:rPr>
-                <w:sz w:val="24"/>
-                <w:szCs w:val="24"/>
-              </w:rPr>
-              <w:t xml:space="preserve"/>
-            </w:r>
-          </w:p>
-          <w:p>
-            <w:pPr>
-              <w:spacing w:line="240" w:lineRule="auto"/>
-              <w:rPr>
-                <w:sz w:val="24"/>
-                <w:szCs w:val="24"/>
-              </w:rPr>
-            </w:pPr>
-            <w:proofErr w:type="gramStart"/>
-            <w:r>
-              <w:rPr>
-                <w:sz w:val="24"/>
-                <w:szCs w:val="24"/>
-              </w:rPr>
-              <w:t xml:space="preserve">3. `git branch feature-branch` - create feature branch.</w:t>
-            </w:r>
-          </w:p>
-          <w:p>
-            <w:pPr>
-              <w:spacing w:line="240" w:lineRule="auto"/>
-              <w:rPr>
-                <w:sz w:val="24"/>
-                <w:szCs w:val="24"/>
-              </w:rPr>
-            </w:pPr>
-            <w:r>
-              <w:rPr>
-                <w:sz w:val="24"/>
-                <w:szCs w:val="24"/>
-              </w:rPr>
-              <w:t xml:space="preserve"/>
-            </w:r>
-          </w:p>
-          <w:p>
-            <w:pPr>
-              <w:spacing w:line="240" w:lineRule="auto"/>
-              <w:rPr>
-                <w:sz w:val="24"/>
-                <w:szCs w:val="24"/>
-              </w:rPr>
-            </w:pPr>
-            <w:proofErr w:type="gramStart"/>
-            <w:r>
-              <w:rPr>
-                <w:sz w:val="24"/>
-                <w:szCs w:val="24"/>
-              </w:rPr>
-              <w:t xml:space="preserve">4. `git checkout feature-branch` - switch to feature-branch.</w:t>
-            </w:r>
-          </w:p>
-          <w:p>
-            <w:pPr>
-              <w:spacing w:line="240" w:lineRule="auto"/>
-              <w:rPr>
-                <w:sz w:val="24"/>
-                <w:szCs w:val="24"/>
-              </w:rPr>
-            </w:pPr>
-            <w:r>
-              <w:rPr>
-                <w:sz w:val="24"/>
-                <w:szCs w:val="24"/>
-              </w:rPr>
-              <w:t xml:space="preserve"/>
-            </w:r>
-          </w:p>
-          <w:p>
-            <w:pPr>
-              <w:spacing w:line="240" w:lineRule="auto"/>
-              <w:rPr>
-                <w:sz w:val="24"/>
-                <w:szCs w:val="24"/>
-              </w:rPr>
-            </w:pPr>
-            <w:proofErr w:type="gramStart"/>
-            <w:r>
-              <w:rPr>
-                <w:sz w:val="24"/>
-                <w:szCs w:val="24"/>
-              </w:rPr>
-              <w:t xml:space="preserve">5. `echo "Feature branch content" &gt; conflict.txt` - modify the conflict.txt file.</w:t>
-            </w:r>
-          </w:p>
-          <w:p>
-            <w:pPr>
-              <w:spacing w:line="240" w:lineRule="auto"/>
-              <w:rPr>
-                <w:sz w:val="24"/>
-                <w:szCs w:val="24"/>
-              </w:rPr>
-            </w:pPr>
-            <w:r>
-              <w:rPr>
-                <w:sz w:val="24"/>
-                <w:szCs w:val="24"/>
-              </w:rPr>
-              <w:t xml:space="preserve"/>
-            </w:r>
-          </w:p>
-          <w:p>
-            <w:pPr>
-              <w:spacing w:line="240" w:lineRule="auto"/>
-              <w:rPr>
-                <w:sz w:val="24"/>
-                <w:szCs w:val="24"/>
-              </w:rPr>
-            </w:pPr>
-            <w:proofErr w:type="gramStart"/>
-            <w:r>
-              <w:rPr>
-                <w:sz w:val="24"/>
-                <w:szCs w:val="24"/>
-              </w:rPr>
-              <w:t xml:space="preserve">6. `git add conflict.txt` and `git commit -m "Feature branch change"`</w:t>
-            </w:r>
-          </w:p>
-          <w:p>
-            <w:pPr>
-              <w:spacing w:line="240" w:lineRule="auto"/>
-              <w:rPr>
-                <w:sz w:val="24"/>
-                <w:szCs w:val="24"/>
-              </w:rPr>
-            </w:pPr>
-            <w:r>
-              <w:rPr>
-                <w:sz w:val="24"/>
-                <w:szCs w:val="24"/>
-              </w:rPr>
-              <w:t xml:space="preserve"/>
-            </w:r>
-          </w:p>
-          <w:p>
-            <w:pPr>
-              <w:spacing w:line="240" w:lineRule="auto"/>
-              <w:rPr>
-                <w:sz w:val="24"/>
-                <w:szCs w:val="24"/>
-              </w:rPr>
-            </w:pPr>
-            <w:proofErr w:type="gramStart"/>
-            <w:r>
-              <w:rPr>
-                <w:sz w:val="24"/>
-                <w:szCs w:val="24"/>
-              </w:rPr>
-              <w:t xml:space="preserve">7. `git checkout main` - switch back to main.</w:t>
-            </w:r>
-          </w:p>
-          <w:p>
-            <w:pPr>
-              <w:spacing w:line="240" w:lineRule="auto"/>
-              <w:rPr>
-                <w:sz w:val="24"/>
-                <w:szCs w:val="24"/>
-              </w:rPr>
-            </w:pPr>
-            <w:r>
-              <w:rPr>
-                <w:sz w:val="24"/>
-                <w:szCs w:val="24"/>
-              </w:rPr>
-              <w:t xml:space="preserve"/>
-            </w:r>
-          </w:p>
-          <w:p>
-            <w:pPr>
-              <w:spacing w:line="240" w:lineRule="auto"/>
-              <w:rPr>
-                <w:sz w:val="24"/>
-                <w:szCs w:val="24"/>
-              </w:rPr>
-            </w:pPr>
-            <w:proofErr w:type="gramStart"/>
-            <w:r>
-              <w:rPr>
-                <w:sz w:val="24"/>
-                <w:szCs w:val="24"/>
-              </w:rPr>
-              <w:t xml:space="preserve">8. `echo "Main branch content" &gt; conflict.txt` - Modify the conflict.txt file.</w:t>
-            </w:r>
-          </w:p>
-          <w:p>
-            <w:pPr>
-              <w:spacing w:line="240" w:lineRule="auto"/>
-              <w:rPr>
-                <w:sz w:val="24"/>
-                <w:szCs w:val="24"/>
-              </w:rPr>
-            </w:pPr>
-            <w:r>
-              <w:rPr>
-                <w:sz w:val="24"/>
-                <w:szCs w:val="24"/>
-              </w:rPr>
-              <w:t xml:space="preserve"/>
-            </w:r>
-          </w:p>
-          <w:p>
-            <w:pPr>
-              <w:spacing w:line="240" w:lineRule="auto"/>
-              <w:rPr>
-                <w:sz w:val="24"/>
-                <w:szCs w:val="24"/>
-              </w:rPr>
-            </w:pPr>
-            <w:proofErr w:type="gramStart"/>
-            <w:r>
-              <w:rPr>
-                <w:sz w:val="24"/>
-                <w:szCs w:val="24"/>
-              </w:rPr>
-              <w:t xml:space="preserve">9. `git add conflict.txt` and `git commit -m "Main branch change"`</w:t>
-            </w:r>
-          </w:p>
-          <w:p>
-            <w:pPr>
-              <w:spacing w:line="240" w:lineRule="auto"/>
-              <w:rPr>
-                <w:sz w:val="24"/>
-                <w:szCs w:val="24"/>
-              </w:rPr>
-            </w:pPr>
-            <w:r>
-              <w:rPr>
-                <w:sz w:val="24"/>
-                <w:szCs w:val="24"/>
-              </w:rPr>
-              <w:t xml:space="preserve"/>
-            </w:r>
-          </w:p>
-          <w:p>
-            <w:pPr>
-              <w:spacing w:line="240" w:lineRule="auto"/>
-              <w:rPr>
-                <w:sz w:val="24"/>
-                <w:szCs w:val="24"/>
-              </w:rPr>
-            </w:pPr>
-            <w:proofErr w:type="gramStart"/>
-            <w:r>
-              <w:rPr>
-                <w:sz w:val="24"/>
-                <w:szCs w:val="24"/>
-              </w:rPr>
-              <w:t xml:space="preserve">10. `git merge feature-branch` - attempt to merge feature-branch which results in a conflict.</w:t>
-            </w:r>
-          </w:p>
-          <w:p>
-            <w:pPr>
-              <w:spacing w:line="240" w:lineRule="auto"/>
-              <w:rPr>
-                <w:sz w:val="24"/>
-                <w:szCs w:val="24"/>
-              </w:rPr>
-            </w:pPr>
-            <w:r>
-              <w:rPr>
-                <w:sz w:val="24"/>
-                <w:szCs w:val="24"/>
-              </w:rPr>
-              <w:t xml:space="preserve"/>
-            </w:r>
-          </w:p>
-          <w:p>
-            <w:pPr>
-              <w:spacing w:line="240" w:lineRule="auto"/>
-              <w:rPr>
-                <w:sz w:val="24"/>
-                <w:szCs w:val="24"/>
-              </w:rPr>
-            </w:pPr>
-            <w:proofErr w:type="gramStart"/>
-            <w:r>
-              <w:rPr>
-                <w:sz w:val="24"/>
-                <w:szCs w:val="24"/>
-              </w:rPr>
-              <w:t xml:space="preserve">11. `git status` - The output should indicate that the merge is not complete, and that 'conflict.txt' has unmerged changes. It will also show how to resolve the conflict (edit and then `git add` and `git commit`).</w:t>
+              <w:t xml:space="preserve">1.  `ls -a`: Shows hidden files including `.gitignore` (if it exists)</w:t>
+            </w:r>
+          </w:p>
+          <w:p>
+            <w:pPr>
+              <w:spacing w:line="240" w:lineRule="auto"/>
+              <w:rPr>
+                <w:sz w:val="24"/>
+                <w:szCs w:val="24"/>
+              </w:rPr>
+            </w:pPr>
+            <w:r>
+              <w:rPr>
+                <w:sz w:val="24"/>
+                <w:szCs w:val="24"/>
+              </w:rPr>
+              <w:t xml:space="preserve"/>
+            </w:r>
+          </w:p>
+          <w:p>
+            <w:pPr>
+              <w:spacing w:line="240" w:lineRule="auto"/>
+              <w:rPr>
+                <w:sz w:val="24"/>
+                <w:szCs w:val="24"/>
+              </w:rPr>
+            </w:pPr>
+            <w:proofErr w:type="gramStart"/>
+            <w:r>
+              <w:rPr>
+                <w:sz w:val="24"/>
+                <w:szCs w:val="24"/>
+              </w:rPr>
+              <w:t xml:space="preserve">2.  If `.gitignore` does not exist: `touch .gitignore` - Creates a new .gitignore file. </w:t>
+            </w:r>
+          </w:p>
+          <w:p>
+            <w:pPr>
+              <w:spacing w:line="240" w:lineRule="auto"/>
+              <w:rPr>
+                <w:sz w:val="24"/>
+                <w:szCs w:val="24"/>
+              </w:rPr>
+            </w:pPr>
+            <w:r>
+              <w:rPr>
+                <w:sz w:val="24"/>
+                <w:szCs w:val="24"/>
+              </w:rPr>
+              <w:t xml:space="preserve"/>
+            </w:r>
+          </w:p>
+          <w:p>
+            <w:pPr>
+              <w:spacing w:line="240" w:lineRule="auto"/>
+              <w:rPr>
+                <w:sz w:val="24"/>
+                <w:szCs w:val="24"/>
+              </w:rPr>
+            </w:pPr>
+            <w:proofErr w:type="gramStart"/>
+            <w:r>
+              <w:rPr>
+                <w:sz w:val="24"/>
+                <w:szCs w:val="24"/>
+              </w:rPr>
+              <w:t xml:space="preserve">3.  `echo "*.o\n*.a\n*.dylib\n*.DS_Store\nPods/" &gt;&gt; .gitignore`:  Adds common iOS build artifacts to the .gitignore file. It is assumed that iOS development is done on macOS, therefore the use of `.DS_Store` is added.  If the file already exists, this command would append to it.  If you are testing in an Android environment, you should substitute iOS build artifacts with Android artifacts.</w:t>
+            </w:r>
+          </w:p>
+          <w:p>
+            <w:pPr>
+              <w:spacing w:line="240" w:lineRule="auto"/>
+              <w:rPr>
+                <w:sz w:val="24"/>
+                <w:szCs w:val="24"/>
+              </w:rPr>
+            </w:pPr>
+            <w:r>
+              <w:rPr>
+                <w:sz w:val="24"/>
+                <w:szCs w:val="24"/>
+              </w:rPr>
+              <w:t xml:space="preserve"/>
+            </w:r>
+          </w:p>
+          <w:p>
+            <w:pPr>
+              <w:spacing w:line="240" w:lineRule="auto"/>
+              <w:rPr>
+                <w:sz w:val="24"/>
+                <w:szCs w:val="24"/>
+              </w:rPr>
+            </w:pPr>
+            <w:proofErr w:type="gramStart"/>
+            <w:r>
+              <w:rPr>
+                <w:sz w:val="24"/>
+                <w:szCs w:val="24"/>
+              </w:rPr>
+              <w:t xml:space="preserve">4.  `echo "/build\n/out\n*.apk\n*.aar\nbuild/" &gt;&gt; .gitignore`: Adds common Android build artifacts to .gitignore. It is assumed that Android development is done on Linux/macOS, therefore the use of /build, /out, *.apk, *.aar. If the file already exists, this command would append to it.  If you are testing in an iOS environment, you should substitute Android build artifacts with iOS artifacts.</w:t>
+            </w:r>
+          </w:p>
+          <w:p>
+            <w:pPr>
+              <w:spacing w:line="240" w:lineRule="auto"/>
+              <w:rPr>
+                <w:sz w:val="24"/>
+                <w:szCs w:val="24"/>
+              </w:rPr>
+            </w:pPr>
+            <w:r>
+              <w:rPr>
+                <w:sz w:val="24"/>
+                <w:szCs w:val="24"/>
+              </w:rPr>
+              <w:t xml:space="preserve"/>
+            </w:r>
+          </w:p>
+          <w:p>
+            <w:pPr>
+              <w:spacing w:line="240" w:lineRule="auto"/>
+              <w:rPr>
+                <w:sz w:val="24"/>
+                <w:szCs w:val="24"/>
+              </w:rPr>
+            </w:pPr>
+            <w:proofErr w:type="gramStart"/>
+            <w:r>
+              <w:rPr>
+                <w:sz w:val="24"/>
+                <w:szCs w:val="24"/>
+              </w:rPr>
+              <w:t xml:space="preserve">5.  `git add .gitignore`: Stages the changes to the .gitignore file.</w:t>
+            </w:r>
+          </w:p>
+          <w:p>
+            <w:pPr>
+              <w:spacing w:line="240" w:lineRule="auto"/>
+              <w:rPr>
+                <w:sz w:val="24"/>
+                <w:szCs w:val="24"/>
+              </w:rPr>
+            </w:pPr>
+            <w:r>
+              <w:rPr>
+                <w:sz w:val="24"/>
+                <w:szCs w:val="24"/>
+              </w:rPr>
+              <w:t xml:space="preserve"/>
+            </w:r>
+          </w:p>
+          <w:p>
+            <w:pPr>
+              <w:spacing w:line="240" w:lineRule="auto"/>
+              <w:rPr>
+                <w:sz w:val="24"/>
+                <w:szCs w:val="24"/>
+              </w:rPr>
+            </w:pPr>
+            <w:proofErr w:type="gramStart"/>
+            <w:r>
+              <w:rPr>
+                <w:sz w:val="24"/>
+                <w:szCs w:val="24"/>
+              </w:rPr>
+              <w:t xml:space="preserve">6.  `git status`: Checks the status, confirming the .gitignore file is now tracked (changes staged).</w:t>
+            </w:r>
+          </w:p>
+          <w:p>
+            <w:pPr>
+              <w:spacing w:line="240" w:lineRule="auto"/>
+              <w:rPr>
+                <w:sz w:val="24"/>
+                <w:szCs w:val="24"/>
+              </w:rPr>
+            </w:pPr>
+            <w:r>
+              <w:rPr>
+                <w:sz w:val="24"/>
+                <w:szCs w:val="24"/>
+              </w:rPr>
+              <w:t xml:space="preserve"/>
+            </w:r>
+          </w:p>
+          <w:p>
+            <w:pPr>
+              <w:spacing w:line="240" w:lineRule="auto"/>
+              <w:rPr>
+                <w:sz w:val="24"/>
+                <w:szCs w:val="24"/>
+              </w:rPr>
+            </w:pPr>
+            <w:proofErr w:type="gramStart"/>
+            <w:r>
+              <w:rPr>
+                <w:sz w:val="24"/>
+                <w:szCs w:val="24"/>
+              </w:rPr>
+              <w:t xml:space="preserve"/>
             </w:r>
           </w:p>
           <w:p>
@@ -2323,7 +2026,7 @@
           <w:sz w:val="24"/>
           <w:szCs w:val="24"/>
         </w:rPr>
-        <w:t xml:space="preserve">After a failed deployment (simulated by a failed git pull), propose a potential improvement to the deployment script.  Assume you have a script named 'deploy.sh' (as created in a previous question) that attempts a `git pull origin main`. Modify the script to include error handling. If the `git pull` fails, the script should now print a more informative error message suggesting a possible fix (e.g., checking network connectivity or confirming remote repository access). Take snapshots of your commands at each step and paste them below.</w:t>
+        <w:t xml:space="preserve">Propose an improvement to the current development workflow.  Assume developers are using Visual Studio Code as their editor. Modify the global Git configuration to use Visual Studio Code for commit messages, and then verify the change. Take snapshots of your commands at each step and paste them below.</w:t>
       </w:r>
       <w:r>
         <w:rPr>
@@ -2443,337 +2146,73 @@
                 <w:sz w:val="24"/>
                 <w:szCs w:val="24"/>
               </w:rPr>
-              <w:t xml:space="preserve">1.  Modify the `deploy.sh` script.</w:t>
-            </w:r>
-          </w:p>
-          <w:p>
-            <w:pPr>
-              <w:spacing w:line="240" w:lineRule="auto"/>
-              <w:rPr>
-                <w:sz w:val="24"/>
-                <w:szCs w:val="24"/>
-              </w:rPr>
-            </w:pPr>
-            <w:r>
-              <w:rPr>
-                <w:sz w:val="24"/>
-                <w:szCs w:val="24"/>
-              </w:rPr>
-              <w:t xml:space="preserve"/>
-            </w:r>
-          </w:p>
-          <w:p>
-            <w:pPr>
-              <w:spacing w:line="240" w:lineRule="auto"/>
-              <w:rPr>
-                <w:sz w:val="24"/>
-                <w:szCs w:val="24"/>
-              </w:rPr>
-            </w:pPr>
-            <w:proofErr w:type="gramStart"/>
-            <w:r>
-              <w:rPr>
-                <w:sz w:val="24"/>
-                <w:szCs w:val="24"/>
-              </w:rPr>
-              <w:t xml:space="preserve">2.  Updated script contents (e.g.):</w:t>
-            </w:r>
-          </w:p>
-          <w:p>
-            <w:pPr>
-              <w:spacing w:line="240" w:lineRule="auto"/>
-              <w:rPr>
-                <w:sz w:val="24"/>
-                <w:szCs w:val="24"/>
-              </w:rPr>
-            </w:pPr>
-            <w:r>
-              <w:rPr>
-                <w:sz w:val="24"/>
-                <w:szCs w:val="24"/>
-              </w:rPr>
-              <w:t xml:space="preserve"/>
-            </w:r>
-          </w:p>
-          <w:p>
-            <w:pPr>
-              <w:spacing w:line="240" w:lineRule="auto"/>
-              <w:rPr>
-                <w:sz w:val="24"/>
-                <w:szCs w:val="24"/>
-              </w:rPr>
-            </w:pPr>
-            <w:proofErr w:type="gramStart"/>
-            <w:r>
-              <w:rPr>
-                <w:sz w:val="24"/>
-                <w:szCs w:val="24"/>
-              </w:rPr>
-              <w:t xml:space="preserve">```bash</w:t>
-            </w:r>
-          </w:p>
-          <w:p>
-            <w:pPr>
-              <w:spacing w:line="240" w:lineRule="auto"/>
-              <w:rPr>
-                <w:sz w:val="24"/>
-                <w:szCs w:val="24"/>
-              </w:rPr>
-            </w:pPr>
-            <w:r>
-              <w:rPr>
-                <w:sz w:val="24"/>
-                <w:szCs w:val="24"/>
-              </w:rPr>
-              <w:t xml:space="preserve"/>
-            </w:r>
-          </w:p>
-          <w:p>
-            <w:pPr>
-              <w:spacing w:line="240" w:lineRule="auto"/>
-              <w:rPr>
-                <w:sz w:val="24"/>
-                <w:szCs w:val="24"/>
-              </w:rPr>
-            </w:pPr>
-            <w:proofErr w:type="gramStart"/>
-            <w:r>
-              <w:rPr>
-                <w:sz w:val="24"/>
-                <w:szCs w:val="24"/>
-              </w:rPr>
-              <w:t xml:space="preserve">git pull origin main</w:t>
-            </w:r>
-          </w:p>
-          <w:p>
-            <w:pPr>
-              <w:spacing w:line="240" w:lineRule="auto"/>
-              <w:rPr>
-                <w:sz w:val="24"/>
-                <w:szCs w:val="24"/>
-              </w:rPr>
-            </w:pPr>
-            <w:r>
-              <w:rPr>
-                <w:sz w:val="24"/>
-                <w:szCs w:val="24"/>
-              </w:rPr>
-              <w:t xml:space="preserve"/>
-            </w:r>
-          </w:p>
-          <w:p>
-            <w:pPr>
-              <w:spacing w:line="240" w:lineRule="auto"/>
-              <w:rPr>
-                <w:sz w:val="24"/>
-                <w:szCs w:val="24"/>
-              </w:rPr>
-            </w:pPr>
-            <w:proofErr w:type="gramStart"/>
-            <w:r>
-              <w:rPr>
-                <w:sz w:val="24"/>
-                <w:szCs w:val="24"/>
-              </w:rPr>
-              <w:t xml:space="preserve">if [ $? -eq 0 ]; then</w:t>
-            </w:r>
-          </w:p>
-          <w:p>
-            <w:pPr>
-              <w:spacing w:line="240" w:lineRule="auto"/>
-              <w:rPr>
-                <w:sz w:val="24"/>
-                <w:szCs w:val="24"/>
-              </w:rPr>
-            </w:pPr>
-            <w:r>
-              <w:rPr>
-                <w:sz w:val="24"/>
-                <w:szCs w:val="24"/>
-              </w:rPr>
-              <w:t xml:space="preserve"/>
-            </w:r>
-          </w:p>
-          <w:p>
-            <w:pPr>
-              <w:spacing w:line="240" w:lineRule="auto"/>
-              <w:rPr>
-                <w:sz w:val="24"/>
-                <w:szCs w:val="24"/>
-              </w:rPr>
-            </w:pPr>
-            <w:proofErr w:type="gramStart"/>
-            <w:r>
-              <w:rPr>
-                <w:sz w:val="24"/>
-                <w:szCs w:val="24"/>
-              </w:rPr>
-              <w:t xml:space="preserve">  echo "Deployment successful"</w:t>
-            </w:r>
-          </w:p>
-          <w:p>
-            <w:pPr>
-              <w:spacing w:line="240" w:lineRule="auto"/>
-              <w:rPr>
-                <w:sz w:val="24"/>
-                <w:szCs w:val="24"/>
-              </w:rPr>
-            </w:pPr>
-            <w:r>
-              <w:rPr>
-                <w:sz w:val="24"/>
-                <w:szCs w:val="24"/>
-              </w:rPr>
-              <w:t xml:space="preserve"/>
-            </w:r>
-          </w:p>
-          <w:p>
-            <w:pPr>
-              <w:spacing w:line="240" w:lineRule="auto"/>
-              <w:rPr>
-                <w:sz w:val="24"/>
-                <w:szCs w:val="24"/>
-              </w:rPr>
-            </w:pPr>
-            <w:proofErr w:type="gramStart"/>
-            <w:r>
-              <w:rPr>
-                <w:sz w:val="24"/>
-                <w:szCs w:val="24"/>
-              </w:rPr>
-              <w:t xml:space="preserve">else</w:t>
-            </w:r>
-          </w:p>
-          <w:p>
-            <w:pPr>
-              <w:spacing w:line="240" w:lineRule="auto"/>
-              <w:rPr>
-                <w:sz w:val="24"/>
-                <w:szCs w:val="24"/>
-              </w:rPr>
-            </w:pPr>
-            <w:r>
-              <w:rPr>
-                <w:sz w:val="24"/>
-                <w:szCs w:val="24"/>
-              </w:rPr>
-              <w:t xml:space="preserve"/>
-            </w:r>
-          </w:p>
-          <w:p>
-            <w:pPr>
-              <w:spacing w:line="240" w:lineRule="auto"/>
-              <w:rPr>
-                <w:sz w:val="24"/>
-                <w:szCs w:val="24"/>
-              </w:rPr>
-            </w:pPr>
-            <w:proofErr w:type="gramStart"/>
-            <w:r>
-              <w:rPr>
-                <w:sz w:val="24"/>
-                <w:szCs w:val="24"/>
-              </w:rPr>
-              <w:t xml:space="preserve">  echo "Deployment failed. Check network connection or repository access."</w:t>
-            </w:r>
-          </w:p>
-          <w:p>
-            <w:pPr>
-              <w:spacing w:line="240" w:lineRule="auto"/>
-              <w:rPr>
-                <w:sz w:val="24"/>
-                <w:szCs w:val="24"/>
-              </w:rPr>
-            </w:pPr>
-            <w:r>
-              <w:rPr>
-                <w:sz w:val="24"/>
-                <w:szCs w:val="24"/>
-              </w:rPr>
-              <w:t xml:space="preserve"/>
-            </w:r>
-          </w:p>
-          <w:p>
-            <w:pPr>
-              <w:spacing w:line="240" w:lineRule="auto"/>
-              <w:rPr>
-                <w:sz w:val="24"/>
-                <w:szCs w:val="24"/>
-              </w:rPr>
-            </w:pPr>
-            <w:proofErr w:type="gramStart"/>
-            <w:r>
-              <w:rPr>
-                <w:sz w:val="24"/>
-                <w:szCs w:val="24"/>
-              </w:rPr>
-              <w:t xml:space="preserve">fi</w:t>
-            </w:r>
-          </w:p>
-          <w:p>
-            <w:pPr>
-              <w:spacing w:line="240" w:lineRule="auto"/>
-              <w:rPr>
-                <w:sz w:val="24"/>
-                <w:szCs w:val="24"/>
-              </w:rPr>
-            </w:pPr>
-            <w:r>
-              <w:rPr>
-                <w:sz w:val="24"/>
-                <w:szCs w:val="24"/>
-              </w:rPr>
-              <w:t xml:space="preserve"/>
-            </w:r>
-          </w:p>
-          <w:p>
-            <w:pPr>
-              <w:spacing w:line="240" w:lineRule="auto"/>
-              <w:rPr>
-                <w:sz w:val="24"/>
-                <w:szCs w:val="24"/>
-              </w:rPr>
-            </w:pPr>
-            <w:proofErr w:type="gramStart"/>
-            <w:r>
-              <w:rPr>
-                <w:sz w:val="24"/>
-                <w:szCs w:val="24"/>
-              </w:rPr>
-              <w:t xml:space="preserve">```</w:t>
-            </w:r>
-          </w:p>
-          <w:p>
-            <w:pPr>
-              <w:spacing w:line="240" w:lineRule="auto"/>
-              <w:rPr>
-                <w:sz w:val="24"/>
-                <w:szCs w:val="24"/>
-              </w:rPr>
-            </w:pPr>
-            <w:r>
-              <w:rPr>
-                <w:sz w:val="24"/>
-                <w:szCs w:val="24"/>
-              </w:rPr>
-              <w:t xml:space="preserve"/>
-            </w:r>
-          </w:p>
-          <w:p>
-            <w:pPr>
-              <w:spacing w:line="240" w:lineRule="auto"/>
-              <w:rPr>
-                <w:sz w:val="24"/>
-                <w:szCs w:val="24"/>
-              </w:rPr>
-            </w:pPr>
-            <w:proofErr w:type="gramStart"/>
-            <w:r>
-              <w:rPr>
-                <w:sz w:val="24"/>
-                <w:szCs w:val="24"/>
-              </w:rPr>
-              <w:t xml:space="preserve">3. `./deploy.sh` - execute the modified script. Ensure git pull will fail (e.g., network disconnection or repository access error) and see the improved error message.</w:t>
+              <w:t xml:space="preserve">1.  `git config --global core.editor "code --wait"`: Configures Git to use Visual Studio Code for editing commit messages.  The `--wait` flag ensures that Git waits for VS Code to close before proceeding.</w:t>
+            </w:r>
+          </w:p>
+          <w:p>
+            <w:pPr>
+              <w:spacing w:line="240" w:lineRule="auto"/>
+              <w:rPr>
+                <w:sz w:val="24"/>
+                <w:szCs w:val="24"/>
+              </w:rPr>
+            </w:pPr>
+            <w:r>
+              <w:rPr>
+                <w:sz w:val="24"/>
+                <w:szCs w:val="24"/>
+              </w:rPr>
+              <w:t xml:space="preserve"/>
+            </w:r>
+          </w:p>
+          <w:p>
+            <w:pPr>
+              <w:spacing w:line="240" w:lineRule="auto"/>
+              <w:rPr>
+                <w:sz w:val="24"/>
+                <w:szCs w:val="24"/>
+              </w:rPr>
+            </w:pPr>
+            <w:proofErr w:type="gramStart"/>
+            <w:r>
+              <w:rPr>
+                <w:sz w:val="24"/>
+                <w:szCs w:val="24"/>
+              </w:rPr>
+              <w:t xml:space="preserve">2.  `git config --global --get core.editor`:  Verifies the configuration by retrieving the value of the `core.editor` setting. The output should display "code --wait" or whatever editor you have chosen.</w:t>
+            </w:r>
+          </w:p>
+          <w:p>
+            <w:pPr>
+              <w:spacing w:line="240" w:lineRule="auto"/>
+              <w:rPr>
+                <w:sz w:val="24"/>
+                <w:szCs w:val="24"/>
+              </w:rPr>
+            </w:pPr>
+            <w:r>
+              <w:rPr>
+                <w:sz w:val="24"/>
+                <w:szCs w:val="24"/>
+              </w:rPr>
+              <w:t xml:space="preserve"/>
+            </w:r>
+          </w:p>
+          <w:p>
+            <w:pPr>
+              <w:spacing w:line="240" w:lineRule="auto"/>
+              <w:rPr>
+                <w:sz w:val="24"/>
+                <w:szCs w:val="24"/>
+              </w:rPr>
+            </w:pPr>
+            <w:proofErr w:type="gramStart"/>
+            <w:r>
+              <w:rPr>
+                <w:sz w:val="24"/>
+                <w:szCs w:val="24"/>
+              </w:rPr>
+              <w:t xml:space="preserve"/>
             </w:r>
           </w:p>
           <w:p>
@@ -2889,7 +2328,7 @@
           <w:sz w:val="24"/>
           <w:szCs w:val="24"/>
         </w:rPr>
-        <w:t xml:space="preserve">Implement a modification to prevent accidental commits of sensitive information (e.g., API keys) to the repository. Create a file named '.gitignore' at the root of the project. Add a line to this file that will prevent a file named 'api_key.txt' from being committed. Then, create a file named 'api_key.txt' and try to add it to the repository and commit it. Show the output of the `git status` command to demonstrate that the file is ignored. Take snapshots of your commands at each step and paste them below.</w:t>
+        <w:t xml:space="preserve">Implement a modification to the commit process to improve commit message clarity. Configure Git to enforce a commit message subject line length limit of 50 characters globally to adhere to the standard practice of concise commit messages. Verify this configuration. Take snapshots of your commands at each step and paste them below.</w:t>
       </w:r>
       <w:r>
         <w:rPr>
@@ -3009,106 +2448,1374 @@
                 <w:sz w:val="24"/>
                 <w:szCs w:val="24"/>
               </w:rPr>
-              <w:t xml:space="preserve">1. `echo "api_key.txt" &gt; .gitignore` - Create .gitignore and add the filename to ignore.</w:t>
-            </w:r>
-          </w:p>
-          <w:p>
-            <w:pPr>
-              <w:spacing w:line="240" w:lineRule="auto"/>
-              <w:rPr>
-                <w:sz w:val="24"/>
-                <w:szCs w:val="24"/>
-              </w:rPr>
-            </w:pPr>
-            <w:r>
-              <w:rPr>
-                <w:sz w:val="24"/>
-                <w:szCs w:val="24"/>
-              </w:rPr>
-              <w:t xml:space="preserve"/>
-            </w:r>
-          </w:p>
-          <w:p>
-            <w:pPr>
-              <w:spacing w:line="240" w:lineRule="auto"/>
-              <w:rPr>
-                <w:sz w:val="24"/>
-                <w:szCs w:val="24"/>
-              </w:rPr>
-            </w:pPr>
-            <w:proofErr w:type="gramStart"/>
-            <w:r>
-              <w:rPr>
-                <w:sz w:val="24"/>
-                <w:szCs w:val="24"/>
-              </w:rPr>
-              <w:t xml:space="preserve">2. `touch api_key.txt` - Create the file api_key.txt.</w:t>
-            </w:r>
-          </w:p>
-          <w:p>
-            <w:pPr>
-              <w:spacing w:line="240" w:lineRule="auto"/>
-              <w:rPr>
-                <w:sz w:val="24"/>
-                <w:szCs w:val="24"/>
-              </w:rPr>
-            </w:pPr>
-            <w:r>
-              <w:rPr>
-                <w:sz w:val="24"/>
-                <w:szCs w:val="24"/>
-              </w:rPr>
-              <w:t xml:space="preserve"/>
-            </w:r>
-          </w:p>
-          <w:p>
-            <w:pPr>
-              <w:spacing w:line="240" w:lineRule="auto"/>
-              <w:rPr>
-                <w:sz w:val="24"/>
-                <w:szCs w:val="24"/>
-              </w:rPr>
-            </w:pPr>
-            <w:proofErr w:type="gramStart"/>
-            <w:r>
-              <w:rPr>
-                <w:sz w:val="24"/>
-                <w:szCs w:val="24"/>
-              </w:rPr>
-              <w:t xml:space="preserve">3. `git add api_key.txt` - Try to add the file.</w:t>
-            </w:r>
-          </w:p>
-          <w:p>
-            <w:pPr>
-              <w:spacing w:line="240" w:lineRule="auto"/>
-              <w:rPr>
-                <w:sz w:val="24"/>
-                <w:szCs w:val="24"/>
-              </w:rPr>
-            </w:pPr>
-            <w:r>
-              <w:rPr>
-                <w:sz w:val="24"/>
-                <w:szCs w:val="24"/>
-              </w:rPr>
-              <w:t xml:space="preserve"/>
-            </w:r>
-          </w:p>
-          <w:p>
-            <w:pPr>
-              <w:spacing w:line="240" w:lineRule="auto"/>
-              <w:rPr>
-                <w:sz w:val="24"/>
-                <w:szCs w:val="24"/>
-              </w:rPr>
-            </w:pPr>
-            <w:proofErr w:type="gramStart"/>
-            <w:r>
-              <w:rPr>
-                <w:sz w:val="24"/>
-                <w:szCs w:val="24"/>
-              </w:rPr>
-              <w:t xml:space="preserve">4. `git status` - The output should indicate that api_key.txt is untracked (or ignored), and not staged for commit, demonstrating that .gitignore is working.</w:t>
+              <w:t xml:space="preserve">1. `git config --global commit.template .gitmessage`: Creates a `.gitmessage` file with this content: # Please enter the commit message for your changes. Lines starting</w:t>
+            </w:r>
+          </w:p>
+          <w:p>
+            <w:pPr>
+              <w:spacing w:line="240" w:lineRule="auto"/>
+              <w:rPr>
+                <w:sz w:val="24"/>
+                <w:szCs w:val="24"/>
+              </w:rPr>
+            </w:pPr>
+            <w:r>
+              <w:rPr>
+                <w:sz w:val="24"/>
+                <w:szCs w:val="24"/>
+              </w:rPr>
+              <w:t xml:space="preserve"/>
+            </w:r>
+          </w:p>
+          <w:p>
+            <w:pPr>
+              <w:spacing w:line="240" w:lineRule="auto"/>
+              <w:rPr>
+                <w:sz w:val="24"/>
+                <w:szCs w:val="24"/>
+              </w:rPr>
+            </w:pPr>
+            <w:proofErr w:type="gramStart"/>
+            <w:r>
+              <w:rPr>
+                <w:sz w:val="24"/>
+                <w:szCs w:val="24"/>
+              </w:rPr>
+              <w:t xml:space="preserve"># with '#' will be ignored, and an empty message aborts the commit.</w:t>
+            </w:r>
+          </w:p>
+          <w:p>
+            <w:pPr>
+              <w:spacing w:line="240" w:lineRule="auto"/>
+              <w:rPr>
+                <w:sz w:val="24"/>
+                <w:szCs w:val="24"/>
+              </w:rPr>
+            </w:pPr>
+            <w:r>
+              <w:rPr>
+                <w:sz w:val="24"/>
+                <w:szCs w:val="24"/>
+              </w:rPr>
+              <w:t xml:space="preserve"/>
+            </w:r>
+          </w:p>
+          <w:p>
+            <w:pPr>
+              <w:spacing w:line="240" w:lineRule="auto"/>
+              <w:rPr>
+                <w:sz w:val="24"/>
+                <w:szCs w:val="24"/>
+              </w:rPr>
+            </w:pPr>
+            <w:proofErr w:type="gramStart"/>
+            <w:r>
+              <w:rPr>
+                <w:sz w:val="24"/>
+                <w:szCs w:val="24"/>
+              </w:rPr>
+              <w:t xml:space="preserve">#</w:t>
+            </w:r>
+          </w:p>
+          <w:p>
+            <w:pPr>
+              <w:spacing w:line="240" w:lineRule="auto"/>
+              <w:rPr>
+                <w:sz w:val="24"/>
+                <w:szCs w:val="24"/>
+              </w:rPr>
+            </w:pPr>
+            <w:r>
+              <w:rPr>
+                <w:sz w:val="24"/>
+                <w:szCs w:val="24"/>
+              </w:rPr>
+              <w:t xml:space="preserve"/>
+            </w:r>
+          </w:p>
+          <w:p>
+            <w:pPr>
+              <w:spacing w:line="240" w:lineRule="auto"/>
+              <w:rPr>
+                <w:sz w:val="24"/>
+                <w:szCs w:val="24"/>
+              </w:rPr>
+            </w:pPr>
+            <w:proofErr w:type="gramStart"/>
+            <w:r>
+              <w:rPr>
+                <w:sz w:val="24"/>
+                <w:szCs w:val="24"/>
+              </w:rPr>
+              <w:t xml:space="preserve"># On branch main</w:t>
+            </w:r>
+          </w:p>
+          <w:p>
+            <w:pPr>
+              <w:spacing w:line="240" w:lineRule="auto"/>
+              <w:rPr>
+                <w:sz w:val="24"/>
+                <w:szCs w:val="24"/>
+              </w:rPr>
+            </w:pPr>
+            <w:r>
+              <w:rPr>
+                <w:sz w:val="24"/>
+                <w:szCs w:val="24"/>
+              </w:rPr>
+              <w:t xml:space="preserve"/>
+            </w:r>
+          </w:p>
+          <w:p>
+            <w:pPr>
+              <w:spacing w:line="240" w:lineRule="auto"/>
+              <w:rPr>
+                <w:sz w:val="24"/>
+                <w:szCs w:val="24"/>
+              </w:rPr>
+            </w:pPr>
+            <w:proofErr w:type="gramStart"/>
+            <w:r>
+              <w:rPr>
+                <w:sz w:val="24"/>
+                <w:szCs w:val="24"/>
+              </w:rPr>
+              <w:t xml:space="preserve"># Your branch is up to date with 'origin/main'.</w:t>
+            </w:r>
+          </w:p>
+          <w:p>
+            <w:pPr>
+              <w:spacing w:line="240" w:lineRule="auto"/>
+              <w:rPr>
+                <w:sz w:val="24"/>
+                <w:szCs w:val="24"/>
+              </w:rPr>
+            </w:pPr>
+            <w:r>
+              <w:rPr>
+                <w:sz w:val="24"/>
+                <w:szCs w:val="24"/>
+              </w:rPr>
+              <w:t xml:space="preserve"/>
+            </w:r>
+          </w:p>
+          <w:p>
+            <w:pPr>
+              <w:spacing w:line="240" w:lineRule="auto"/>
+              <w:rPr>
+                <w:sz w:val="24"/>
+                <w:szCs w:val="24"/>
+              </w:rPr>
+            </w:pPr>
+            <w:proofErr w:type="gramStart"/>
+            <w:r>
+              <w:rPr>
+                <w:sz w:val="24"/>
+                <w:szCs w:val="24"/>
+              </w:rPr>
+              <w:t xml:space="preserve">#</w:t>
+            </w:r>
+          </w:p>
+          <w:p>
+            <w:pPr>
+              <w:spacing w:line="240" w:lineRule="auto"/>
+              <w:rPr>
+                <w:sz w:val="24"/>
+                <w:szCs w:val="24"/>
+              </w:rPr>
+            </w:pPr>
+            <w:r>
+              <w:rPr>
+                <w:sz w:val="24"/>
+                <w:szCs w:val="24"/>
+              </w:rPr>
+              <w:t xml:space="preserve"/>
+            </w:r>
+          </w:p>
+          <w:p>
+            <w:pPr>
+              <w:spacing w:line="240" w:lineRule="auto"/>
+              <w:rPr>
+                <w:sz w:val="24"/>
+                <w:szCs w:val="24"/>
+              </w:rPr>
+            </w:pPr>
+            <w:proofErr w:type="gramStart"/>
+            <w:r>
+              <w:rPr>
+                <w:sz w:val="24"/>
+                <w:szCs w:val="24"/>
+              </w:rPr>
+              <w:t xml:space="preserve"># Changes to be committed:</w:t>
+            </w:r>
+          </w:p>
+          <w:p>
+            <w:pPr>
+              <w:spacing w:line="240" w:lineRule="auto"/>
+              <w:rPr>
+                <w:sz w:val="24"/>
+                <w:szCs w:val="24"/>
+              </w:rPr>
+            </w:pPr>
+            <w:r>
+              <w:rPr>
+                <w:sz w:val="24"/>
+                <w:szCs w:val="24"/>
+              </w:rPr>
+              <w:t xml:space="preserve"/>
+            </w:r>
+          </w:p>
+          <w:p>
+            <w:pPr>
+              <w:spacing w:line="240" w:lineRule="auto"/>
+              <w:rPr>
+                <w:sz w:val="24"/>
+                <w:szCs w:val="24"/>
+              </w:rPr>
+            </w:pPr>
+            <w:proofErr w:type="gramStart"/>
+            <w:r>
+              <w:rPr>
+                <w:sz w:val="24"/>
+                <w:szCs w:val="24"/>
+              </w:rPr>
+              <w:t xml:space="preserve">#</w:t>
+            </w:r>
+          </w:p>
+          <w:p>
+            <w:pPr>
+              <w:spacing w:line="240" w:lineRule="auto"/>
+              <w:rPr>
+                <w:sz w:val="24"/>
+                <w:szCs w:val="24"/>
+              </w:rPr>
+            </w:pPr>
+            <w:r>
+              <w:rPr>
+                <w:sz w:val="24"/>
+                <w:szCs w:val="24"/>
+              </w:rPr>
+              <w:t xml:space="preserve"/>
+            </w:r>
+          </w:p>
+          <w:p>
+            <w:pPr>
+              <w:spacing w:line="240" w:lineRule="auto"/>
+              <w:rPr>
+                <w:sz w:val="24"/>
+                <w:szCs w:val="24"/>
+              </w:rPr>
+            </w:pPr>
+            <w:proofErr w:type="gramStart"/>
+            <w:r>
+              <w:rPr>
+                <w:sz w:val="24"/>
+                <w:szCs w:val="24"/>
+              </w:rPr>
+              <w:t xml:space="preserve">#</w:t>
+            </w:r>
+            <w:r>
+              <w:rPr>
+                <w:sz w:val="24"/>
+                <w:szCs w:val="24"/>
+              </w:rPr>
+              <w:tab/>
+            </w:r>
+            <w:r>
+              <w:rPr>
+                <w:sz w:val="24"/>
+                <w:szCs w:val="24"/>
+              </w:rPr>
+              <w:t xml:space="preserve">new file:   .gitmessage</w:t>
+            </w:r>
+          </w:p>
+          <w:p>
+            <w:pPr>
+              <w:spacing w:line="240" w:lineRule="auto"/>
+              <w:rPr>
+                <w:sz w:val="24"/>
+                <w:szCs w:val="24"/>
+              </w:rPr>
+            </w:pPr>
+            <w:r>
+              <w:rPr>
+                <w:sz w:val="24"/>
+                <w:szCs w:val="24"/>
+              </w:rPr>
+              <w:t xml:space="preserve"/>
+            </w:r>
+          </w:p>
+          <w:p>
+            <w:pPr>
+              <w:spacing w:line="240" w:lineRule="auto"/>
+              <w:rPr>
+                <w:sz w:val="24"/>
+                <w:szCs w:val="24"/>
+              </w:rPr>
+            </w:pPr>
+            <w:proofErr w:type="gramStart"/>
+            <w:r>
+              <w:rPr>
+                <w:sz w:val="24"/>
+                <w:szCs w:val="24"/>
+              </w:rPr>
+              <w:t xml:space="preserve">2. `git config --global core.hooksPath .githooks`.</w:t>
+            </w:r>
+          </w:p>
+          <w:p>
+            <w:pPr>
+              <w:spacing w:line="240" w:lineRule="auto"/>
+              <w:rPr>
+                <w:sz w:val="24"/>
+                <w:szCs w:val="24"/>
+              </w:rPr>
+            </w:pPr>
+            <w:r>
+              <w:rPr>
+                <w:sz w:val="24"/>
+                <w:szCs w:val="24"/>
+              </w:rPr>
+              <w:t xml:space="preserve"/>
+            </w:r>
+          </w:p>
+          <w:p>
+            <w:pPr>
+              <w:spacing w:line="240" w:lineRule="auto"/>
+              <w:rPr>
+                <w:sz w:val="24"/>
+                <w:szCs w:val="24"/>
+              </w:rPr>
+            </w:pPr>
+            <w:proofErr w:type="gramStart"/>
+            <w:r>
+              <w:rPr>
+                <w:sz w:val="24"/>
+                <w:szCs w:val="24"/>
+              </w:rPr>
+              <w:t xml:space="preserve">3. Create a `.githooks` directory in your project directory using `mkdir .githooks`</w:t>
+            </w:r>
+          </w:p>
+          <w:p>
+            <w:pPr>
+              <w:spacing w:line="240" w:lineRule="auto"/>
+              <w:rPr>
+                <w:sz w:val="24"/>
+                <w:szCs w:val="24"/>
+              </w:rPr>
+            </w:pPr>
+            <w:r>
+              <w:rPr>
+                <w:sz w:val="24"/>
+                <w:szCs w:val="24"/>
+              </w:rPr>
+              <w:t xml:space="preserve"/>
+            </w:r>
+          </w:p>
+          <w:p>
+            <w:pPr>
+              <w:spacing w:line="240" w:lineRule="auto"/>
+              <w:rPr>
+                <w:sz w:val="24"/>
+                <w:szCs w:val="24"/>
+              </w:rPr>
+            </w:pPr>
+            <w:proofErr w:type="gramStart"/>
+            <w:r>
+              <w:rPr>
+                <w:sz w:val="24"/>
+                <w:szCs w:val="24"/>
+              </w:rPr>
+              <w:t xml:space="preserve">4. Create a `pre-commit` hook inside the `.githooks` directory that uses the bash script `/path/to/your/hook.sh` using `touch .githooks/pre-commit` and `chmod +x .githooks/pre-commit`</w:t>
+            </w:r>
+          </w:p>
+          <w:p>
+            <w:pPr>
+              <w:spacing w:line="240" w:lineRule="auto"/>
+              <w:rPr>
+                <w:sz w:val="24"/>
+                <w:szCs w:val="24"/>
+              </w:rPr>
+            </w:pPr>
+            <w:r>
+              <w:rPr>
+                <w:sz w:val="24"/>
+                <w:szCs w:val="24"/>
+              </w:rPr>
+              <w:t xml:space="preserve"/>
+            </w:r>
+          </w:p>
+          <w:p>
+            <w:pPr>
+              <w:spacing w:line="240" w:lineRule="auto"/>
+              <w:rPr>
+                <w:sz w:val="24"/>
+                <w:szCs w:val="24"/>
+              </w:rPr>
+            </w:pPr>
+            <w:proofErr w:type="gramStart"/>
+            <w:r>
+              <w:rPr>
+                <w:sz w:val="24"/>
+                <w:szCs w:val="24"/>
+              </w:rPr>
+              <w:t xml:space="preserve">5.  Create `hook.sh` inside the pre-commit hook and paste the bash script: </w:t>
+            </w:r>
+          </w:p>
+          <w:p>
+            <w:pPr>
+              <w:spacing w:line="240" w:lineRule="auto"/>
+              <w:rPr>
+                <w:sz w:val="24"/>
+                <w:szCs w:val="24"/>
+              </w:rPr>
+            </w:pPr>
+            <w:r>
+              <w:rPr>
+                <w:sz w:val="24"/>
+                <w:szCs w:val="24"/>
+              </w:rPr>
+              <w:t xml:space="preserve"/>
+            </w:r>
+          </w:p>
+          <w:p>
+            <w:pPr>
+              <w:spacing w:line="240" w:lineRule="auto"/>
+              <w:rPr>
+                <w:sz w:val="24"/>
+                <w:szCs w:val="24"/>
+              </w:rPr>
+            </w:pPr>
+            <w:proofErr w:type="gramStart"/>
+            <w:r>
+              <w:rPr>
+                <w:sz w:val="24"/>
+                <w:szCs w:val="24"/>
+              </w:rPr>
+              <w:t xml:space="preserve">```bash</w:t>
+            </w:r>
+          </w:p>
+          <w:p>
+            <w:pPr>
+              <w:spacing w:line="240" w:lineRule="auto"/>
+              <w:rPr>
+                <w:sz w:val="24"/>
+                <w:szCs w:val="24"/>
+              </w:rPr>
+            </w:pPr>
+            <w:r>
+              <w:rPr>
+                <w:sz w:val="24"/>
+                <w:szCs w:val="24"/>
+              </w:rPr>
+              <w:t xml:space="preserve"/>
+            </w:r>
+          </w:p>
+          <w:p>
+            <w:pPr>
+              <w:spacing w:line="240" w:lineRule="auto"/>
+              <w:rPr>
+                <w:sz w:val="24"/>
+                <w:szCs w:val="24"/>
+              </w:rPr>
+            </w:pPr>
+            <w:proofErr w:type="gramStart"/>
+            <w:r>
+              <w:rPr>
+                <w:sz w:val="24"/>
+                <w:szCs w:val="24"/>
+              </w:rPr>
+              <w:t xml:space="preserve">#!/bin/sh</w:t>
+            </w:r>
+          </w:p>
+          <w:p>
+            <w:pPr>
+              <w:spacing w:line="240" w:lineRule="auto"/>
+              <w:rPr>
+                <w:sz w:val="24"/>
+                <w:szCs w:val="24"/>
+              </w:rPr>
+            </w:pPr>
+            <w:r>
+              <w:rPr>
+                <w:sz w:val="24"/>
+                <w:szCs w:val="24"/>
+              </w:rPr>
+              <w:t xml:space="preserve"/>
+            </w:r>
+          </w:p>
+          <w:p>
+            <w:pPr>
+              <w:spacing w:line="240" w:lineRule="auto"/>
+              <w:rPr>
+                <w:sz w:val="24"/>
+                <w:szCs w:val="24"/>
+              </w:rPr>
+            </w:pPr>
+            <w:proofErr w:type="gramStart"/>
+            <w:r>
+              <w:rPr>
+                <w:sz w:val="24"/>
+                <w:szCs w:val="24"/>
+              </w:rPr>
+              <w:t xml:space="preserve"># This script is a pre-commit hook that checks the length of the commit message subject.</w:t>
+            </w:r>
+          </w:p>
+          <w:p>
+            <w:pPr>
+              <w:spacing w:line="240" w:lineRule="auto"/>
+              <w:rPr>
+                <w:sz w:val="24"/>
+                <w:szCs w:val="24"/>
+              </w:rPr>
+            </w:pPr>
+            <w:r>
+              <w:rPr>
+                <w:sz w:val="24"/>
+                <w:szCs w:val="24"/>
+              </w:rPr>
+              <w:t xml:space="preserve"/>
+            </w:r>
+          </w:p>
+          <w:p>
+            <w:pPr>
+              <w:spacing w:line="240" w:lineRule="auto"/>
+              <w:rPr>
+                <w:sz w:val="24"/>
+                <w:szCs w:val="24"/>
+              </w:rPr>
+            </w:pPr>
+            <w:proofErr w:type="gramStart"/>
+            <w:r>
+              <w:rPr>
+                <w:sz w:val="24"/>
+                <w:szCs w:val="24"/>
+              </w:rPr>
+              <w:t xml:space="preserve"># It exits with a non-zero status if the subject line exceeds the limit.</w:t>
+            </w:r>
+          </w:p>
+          <w:p>
+            <w:pPr>
+              <w:spacing w:line="240" w:lineRule="auto"/>
+              <w:rPr>
+                <w:sz w:val="24"/>
+                <w:szCs w:val="24"/>
+              </w:rPr>
+            </w:pPr>
+            <w:r>
+              <w:rPr>
+                <w:sz w:val="24"/>
+                <w:szCs w:val="24"/>
+              </w:rPr>
+              <w:t xml:space="preserve"/>
+            </w:r>
+          </w:p>
+          <w:p>
+            <w:pPr>
+              <w:spacing w:line="240" w:lineRule="auto"/>
+              <w:rPr>
+                <w:sz w:val="24"/>
+                <w:szCs w:val="24"/>
+              </w:rPr>
+            </w:pPr>
+            <w:proofErr w:type="gramStart"/>
+            <w:r>
+              <w:rPr>
+                <w:sz w:val="24"/>
+                <w:szCs w:val="24"/>
+              </w:rPr>
+              <w:t xml:space="preserve"/>
+            </w:r>
+          </w:p>
+          <w:p>
+            <w:pPr>
+              <w:spacing w:line="240" w:lineRule="auto"/>
+              <w:rPr>
+                <w:sz w:val="24"/>
+                <w:szCs w:val="24"/>
+              </w:rPr>
+            </w:pPr>
+            <w:r>
+              <w:rPr>
+                <w:sz w:val="24"/>
+                <w:szCs w:val="24"/>
+              </w:rPr>
+              <w:t xml:space="preserve"/>
+            </w:r>
+          </w:p>
+          <w:p>
+            <w:pPr>
+              <w:spacing w:line="240" w:lineRule="auto"/>
+              <w:rPr>
+                <w:sz w:val="24"/>
+                <w:szCs w:val="24"/>
+              </w:rPr>
+            </w:pPr>
+            <w:proofErr w:type="gramStart"/>
+            <w:r>
+              <w:rPr>
+                <w:sz w:val="24"/>
+                <w:szCs w:val="24"/>
+              </w:rPr>
+              <w:t xml:space="preserve"># Set the maximum subject line length (e.g., 50 characters)</w:t>
+            </w:r>
+          </w:p>
+          <w:p>
+            <w:pPr>
+              <w:spacing w:line="240" w:lineRule="auto"/>
+              <w:rPr>
+                <w:sz w:val="24"/>
+                <w:szCs w:val="24"/>
+              </w:rPr>
+            </w:pPr>
+            <w:r>
+              <w:rPr>
+                <w:sz w:val="24"/>
+                <w:szCs w:val="24"/>
+              </w:rPr>
+              <w:t xml:space="preserve"/>
+            </w:r>
+          </w:p>
+          <w:p>
+            <w:pPr>
+              <w:spacing w:line="240" w:lineRule="auto"/>
+              <w:rPr>
+                <w:sz w:val="24"/>
+                <w:szCs w:val="24"/>
+              </w:rPr>
+            </w:pPr>
+            <w:proofErr w:type="gramStart"/>
+            <w:r>
+              <w:rPr>
+                <w:sz w:val="24"/>
+                <w:szCs w:val="24"/>
+              </w:rPr>
+              <w:t xml:space="preserve">MAX_LENGTH=50</w:t>
+            </w:r>
+          </w:p>
+          <w:p>
+            <w:pPr>
+              <w:spacing w:line="240" w:lineRule="auto"/>
+              <w:rPr>
+                <w:sz w:val="24"/>
+                <w:szCs w:val="24"/>
+              </w:rPr>
+            </w:pPr>
+            <w:r>
+              <w:rPr>
+                <w:sz w:val="24"/>
+                <w:szCs w:val="24"/>
+              </w:rPr>
+              <w:t xml:space="preserve"/>
+            </w:r>
+          </w:p>
+          <w:p>
+            <w:pPr>
+              <w:spacing w:line="240" w:lineRule="auto"/>
+              <w:rPr>
+                <w:sz w:val="24"/>
+                <w:szCs w:val="24"/>
+              </w:rPr>
+            </w:pPr>
+            <w:proofErr w:type="gramStart"/>
+            <w:r>
+              <w:rPr>
+                <w:sz w:val="24"/>
+                <w:szCs w:val="24"/>
+              </w:rPr>
+              <w:t xml:space="preserve"/>
+            </w:r>
+          </w:p>
+          <w:p>
+            <w:pPr>
+              <w:spacing w:line="240" w:lineRule="auto"/>
+              <w:rPr>
+                <w:sz w:val="24"/>
+                <w:szCs w:val="24"/>
+              </w:rPr>
+            </w:pPr>
+            <w:r>
+              <w:rPr>
+                <w:sz w:val="24"/>
+                <w:szCs w:val="24"/>
+              </w:rPr>
+              <w:t xml:space="preserve"/>
+            </w:r>
+          </w:p>
+          <w:p>
+            <w:pPr>
+              <w:spacing w:line="240" w:lineRule="auto"/>
+              <w:rPr>
+                <w:sz w:val="24"/>
+                <w:szCs w:val="24"/>
+              </w:rPr>
+            </w:pPr>
+            <w:proofErr w:type="gramStart"/>
+            <w:r>
+              <w:rPr>
+                <w:sz w:val="24"/>
+                <w:szCs w:val="24"/>
+              </w:rPr>
+              <w:t xml:space="preserve"># Get the commit message file path</w:t>
+            </w:r>
+          </w:p>
+          <w:p>
+            <w:pPr>
+              <w:spacing w:line="240" w:lineRule="auto"/>
+              <w:rPr>
+                <w:sz w:val="24"/>
+                <w:szCs w:val="24"/>
+              </w:rPr>
+            </w:pPr>
+            <w:r>
+              <w:rPr>
+                <w:sz w:val="24"/>
+                <w:szCs w:val="24"/>
+              </w:rPr>
+              <w:t xml:space="preserve"/>
+            </w:r>
+          </w:p>
+          <w:p>
+            <w:pPr>
+              <w:spacing w:line="240" w:lineRule="auto"/>
+              <w:rPr>
+                <w:sz w:val="24"/>
+                <w:szCs w:val="24"/>
+              </w:rPr>
+            </w:pPr>
+            <w:proofErr w:type="gramStart"/>
+            <w:r>
+              <w:rPr>
+                <w:sz w:val="24"/>
+                <w:szCs w:val="24"/>
+              </w:rPr>
+              <w:t xml:space="preserve">COMMIT_MSG_FILE=$(git rev-parse --git-dir)/COMMIT_EDITMSG</w:t>
+            </w:r>
+          </w:p>
+          <w:p>
+            <w:pPr>
+              <w:spacing w:line="240" w:lineRule="auto"/>
+              <w:rPr>
+                <w:sz w:val="24"/>
+                <w:szCs w:val="24"/>
+              </w:rPr>
+            </w:pPr>
+            <w:r>
+              <w:rPr>
+                <w:sz w:val="24"/>
+                <w:szCs w:val="24"/>
+              </w:rPr>
+              <w:t xml:space="preserve"/>
+            </w:r>
+          </w:p>
+          <w:p>
+            <w:pPr>
+              <w:spacing w:line="240" w:lineRule="auto"/>
+              <w:rPr>
+                <w:sz w:val="24"/>
+                <w:szCs w:val="24"/>
+              </w:rPr>
+            </w:pPr>
+            <w:proofErr w:type="gramStart"/>
+            <w:r>
+              <w:rPr>
+                <w:sz w:val="24"/>
+                <w:szCs w:val="24"/>
+              </w:rPr>
+              <w:t xml:space="preserve"/>
+            </w:r>
+          </w:p>
+          <w:p>
+            <w:pPr>
+              <w:spacing w:line="240" w:lineRule="auto"/>
+              <w:rPr>
+                <w:sz w:val="24"/>
+                <w:szCs w:val="24"/>
+              </w:rPr>
+            </w:pPr>
+            <w:r>
+              <w:rPr>
+                <w:sz w:val="24"/>
+                <w:szCs w:val="24"/>
+              </w:rPr>
+              <w:t xml:space="preserve"/>
+            </w:r>
+          </w:p>
+          <w:p>
+            <w:pPr>
+              <w:spacing w:line="240" w:lineRule="auto"/>
+              <w:rPr>
+                <w:sz w:val="24"/>
+                <w:szCs w:val="24"/>
+              </w:rPr>
+            </w:pPr>
+            <w:proofErr w:type="gramStart"/>
+            <w:r>
+              <w:rPr>
+                <w:sz w:val="24"/>
+                <w:szCs w:val="24"/>
+              </w:rPr>
+              <w:t xml:space="preserve"># Read the first line of the commit message</w:t>
+            </w:r>
+          </w:p>
+          <w:p>
+            <w:pPr>
+              <w:spacing w:line="240" w:lineRule="auto"/>
+              <w:rPr>
+                <w:sz w:val="24"/>
+                <w:szCs w:val="24"/>
+              </w:rPr>
+            </w:pPr>
+            <w:r>
+              <w:rPr>
+                <w:sz w:val="24"/>
+                <w:szCs w:val="24"/>
+              </w:rPr>
+              <w:t xml:space="preserve"/>
+            </w:r>
+          </w:p>
+          <w:p>
+            <w:pPr>
+              <w:spacing w:line="240" w:lineRule="auto"/>
+              <w:rPr>
+                <w:sz w:val="24"/>
+                <w:szCs w:val="24"/>
+              </w:rPr>
+            </w:pPr>
+            <w:proofErr w:type="gramStart"/>
+            <w:r>
+              <w:rPr>
+                <w:sz w:val="24"/>
+                <w:szCs w:val="24"/>
+              </w:rPr>
+              <w:t xml:space="preserve">SUBJECT_LINE=$(head -n 1 "$COMMIT_MSG_FILE")</w:t>
+            </w:r>
+          </w:p>
+          <w:p>
+            <w:pPr>
+              <w:spacing w:line="240" w:lineRule="auto"/>
+              <w:rPr>
+                <w:sz w:val="24"/>
+                <w:szCs w:val="24"/>
+              </w:rPr>
+            </w:pPr>
+            <w:r>
+              <w:rPr>
+                <w:sz w:val="24"/>
+                <w:szCs w:val="24"/>
+              </w:rPr>
+              <w:t xml:space="preserve"/>
+            </w:r>
+          </w:p>
+          <w:p>
+            <w:pPr>
+              <w:spacing w:line="240" w:lineRule="auto"/>
+              <w:rPr>
+                <w:sz w:val="24"/>
+                <w:szCs w:val="24"/>
+              </w:rPr>
+            </w:pPr>
+            <w:proofErr w:type="gramStart"/>
+            <w:r>
+              <w:rPr>
+                <w:sz w:val="24"/>
+                <w:szCs w:val="24"/>
+              </w:rPr>
+              <w:t xml:space="preserve"/>
+            </w:r>
+          </w:p>
+          <w:p>
+            <w:pPr>
+              <w:spacing w:line="240" w:lineRule="auto"/>
+              <w:rPr>
+                <w:sz w:val="24"/>
+                <w:szCs w:val="24"/>
+              </w:rPr>
+            </w:pPr>
+            <w:r>
+              <w:rPr>
+                <w:sz w:val="24"/>
+                <w:szCs w:val="24"/>
+              </w:rPr>
+              <w:t xml:space="preserve"/>
+            </w:r>
+          </w:p>
+          <w:p>
+            <w:pPr>
+              <w:spacing w:line="240" w:lineRule="auto"/>
+              <w:rPr>
+                <w:sz w:val="24"/>
+                <w:szCs w:val="24"/>
+              </w:rPr>
+            </w:pPr>
+            <w:proofErr w:type="gramStart"/>
+            <w:r>
+              <w:rPr>
+                <w:sz w:val="24"/>
+                <w:szCs w:val="24"/>
+              </w:rPr>
+              <w:t xml:space="preserve"># Check if the subject line exceeds the maximum length</w:t>
+            </w:r>
+          </w:p>
+          <w:p>
+            <w:pPr>
+              <w:spacing w:line="240" w:lineRule="auto"/>
+              <w:rPr>
+                <w:sz w:val="24"/>
+                <w:szCs w:val="24"/>
+              </w:rPr>
+            </w:pPr>
+            <w:r>
+              <w:rPr>
+                <w:sz w:val="24"/>
+                <w:szCs w:val="24"/>
+              </w:rPr>
+              <w:t xml:space="preserve"/>
+            </w:r>
+          </w:p>
+          <w:p>
+            <w:pPr>
+              <w:spacing w:line="240" w:lineRule="auto"/>
+              <w:rPr>
+                <w:sz w:val="24"/>
+                <w:szCs w:val="24"/>
+              </w:rPr>
+            </w:pPr>
+            <w:proofErr w:type="gramStart"/>
+            <w:r>
+              <w:rPr>
+                <w:sz w:val="24"/>
+                <w:szCs w:val="24"/>
+              </w:rPr>
+              <w:t xml:space="preserve">if [ "${#SUBJECT_LINE}" -gt "$MAX_LENGTH" ]; then</w:t>
+            </w:r>
+          </w:p>
+          <w:p>
+            <w:pPr>
+              <w:spacing w:line="240" w:lineRule="auto"/>
+              <w:rPr>
+                <w:sz w:val="24"/>
+                <w:szCs w:val="24"/>
+              </w:rPr>
+            </w:pPr>
+            <w:r>
+              <w:rPr>
+                <w:sz w:val="24"/>
+                <w:szCs w:val="24"/>
+              </w:rPr>
+              <w:t xml:space="preserve"/>
+            </w:r>
+          </w:p>
+          <w:p>
+            <w:pPr>
+              <w:spacing w:line="240" w:lineRule="auto"/>
+              <w:rPr>
+                <w:sz w:val="24"/>
+                <w:szCs w:val="24"/>
+              </w:rPr>
+            </w:pPr>
+            <w:proofErr w:type="gramStart"/>
+            <w:r>
+              <w:rPr>
+                <w:sz w:val="24"/>
+                <w:szCs w:val="24"/>
+              </w:rPr>
+              <w:t xml:space="preserve">  echo "Commit message subject line exceeds ${MAX_LENGTH} characters:"</w:t>
+            </w:r>
+          </w:p>
+          <w:p>
+            <w:pPr>
+              <w:spacing w:line="240" w:lineRule="auto"/>
+              <w:rPr>
+                <w:sz w:val="24"/>
+                <w:szCs w:val="24"/>
+              </w:rPr>
+            </w:pPr>
+            <w:r>
+              <w:rPr>
+                <w:sz w:val="24"/>
+                <w:szCs w:val="24"/>
+              </w:rPr>
+              <w:t xml:space="preserve"/>
+            </w:r>
+          </w:p>
+          <w:p>
+            <w:pPr>
+              <w:spacing w:line="240" w:lineRule="auto"/>
+              <w:rPr>
+                <w:sz w:val="24"/>
+                <w:szCs w:val="24"/>
+              </w:rPr>
+            </w:pPr>
+            <w:proofErr w:type="gramStart"/>
+            <w:r>
+              <w:rPr>
+                <w:sz w:val="24"/>
+                <w:szCs w:val="24"/>
+              </w:rPr>
+              <w:t xml:space="preserve">  echo "${SUBJECT_LINE}"</w:t>
+            </w:r>
+          </w:p>
+          <w:p>
+            <w:pPr>
+              <w:spacing w:line="240" w:lineRule="auto"/>
+              <w:rPr>
+                <w:sz w:val="24"/>
+                <w:szCs w:val="24"/>
+              </w:rPr>
+            </w:pPr>
+            <w:r>
+              <w:rPr>
+                <w:sz w:val="24"/>
+                <w:szCs w:val="24"/>
+              </w:rPr>
+              <w:t xml:space="preserve"/>
+            </w:r>
+          </w:p>
+          <w:p>
+            <w:pPr>
+              <w:spacing w:line="240" w:lineRule="auto"/>
+              <w:rPr>
+                <w:sz w:val="24"/>
+                <w:szCs w:val="24"/>
+              </w:rPr>
+            </w:pPr>
+            <w:proofErr w:type="gramStart"/>
+            <w:r>
+              <w:rPr>
+                <w:sz w:val="24"/>
+                <w:szCs w:val="24"/>
+              </w:rPr>
+              <w:t xml:space="preserve">  echo "Please shorten the subject line to comply with the project's guidelines."</w:t>
+            </w:r>
+          </w:p>
+          <w:p>
+            <w:pPr>
+              <w:spacing w:line="240" w:lineRule="auto"/>
+              <w:rPr>
+                <w:sz w:val="24"/>
+                <w:szCs w:val="24"/>
+              </w:rPr>
+            </w:pPr>
+            <w:r>
+              <w:rPr>
+                <w:sz w:val="24"/>
+                <w:szCs w:val="24"/>
+              </w:rPr>
+              <w:t xml:space="preserve"/>
+            </w:r>
+          </w:p>
+          <w:p>
+            <w:pPr>
+              <w:spacing w:line="240" w:lineRule="auto"/>
+              <w:rPr>
+                <w:sz w:val="24"/>
+                <w:szCs w:val="24"/>
+              </w:rPr>
+            </w:pPr>
+            <w:proofErr w:type="gramStart"/>
+            <w:r>
+              <w:rPr>
+                <w:sz w:val="24"/>
+                <w:szCs w:val="24"/>
+              </w:rPr>
+              <w:t xml:space="preserve">  exit 1  # Exit with an error (non-zero) to prevent the commit</w:t>
+            </w:r>
+          </w:p>
+          <w:p>
+            <w:pPr>
+              <w:spacing w:line="240" w:lineRule="auto"/>
+              <w:rPr>
+                <w:sz w:val="24"/>
+                <w:szCs w:val="24"/>
+              </w:rPr>
+            </w:pPr>
+            <w:r>
+              <w:rPr>
+                <w:sz w:val="24"/>
+                <w:szCs w:val="24"/>
+              </w:rPr>
+              <w:t xml:space="preserve"/>
+            </w:r>
+          </w:p>
+          <w:p>
+            <w:pPr>
+              <w:spacing w:line="240" w:lineRule="auto"/>
+              <w:rPr>
+                <w:sz w:val="24"/>
+                <w:szCs w:val="24"/>
+              </w:rPr>
+            </w:pPr>
+            <w:proofErr w:type="gramStart"/>
+            <w:r>
+              <w:rPr>
+                <w:sz w:val="24"/>
+                <w:szCs w:val="24"/>
+              </w:rPr>
+              <w:t xml:space="preserve">fi</w:t>
+            </w:r>
+          </w:p>
+          <w:p>
+            <w:pPr>
+              <w:spacing w:line="240" w:lineRule="auto"/>
+              <w:rPr>
+                <w:sz w:val="24"/>
+                <w:szCs w:val="24"/>
+              </w:rPr>
+            </w:pPr>
+            <w:r>
+              <w:rPr>
+                <w:sz w:val="24"/>
+                <w:szCs w:val="24"/>
+              </w:rPr>
+              <w:t xml:space="preserve"/>
+            </w:r>
+          </w:p>
+          <w:p>
+            <w:pPr>
+              <w:spacing w:line="240" w:lineRule="auto"/>
+              <w:rPr>
+                <w:sz w:val="24"/>
+                <w:szCs w:val="24"/>
+              </w:rPr>
+            </w:pPr>
+            <w:proofErr w:type="gramStart"/>
+            <w:r>
+              <w:rPr>
+                <w:sz w:val="24"/>
+                <w:szCs w:val="24"/>
+              </w:rPr>
+              <w:t xml:space="preserve"/>
+            </w:r>
+          </w:p>
+          <w:p>
+            <w:pPr>
+              <w:spacing w:line="240" w:lineRule="auto"/>
+              <w:rPr>
+                <w:sz w:val="24"/>
+                <w:szCs w:val="24"/>
+              </w:rPr>
+            </w:pPr>
+            <w:r>
+              <w:rPr>
+                <w:sz w:val="24"/>
+                <w:szCs w:val="24"/>
+              </w:rPr>
+              <w:t xml:space="preserve"/>
+            </w:r>
+          </w:p>
+          <w:p>
+            <w:pPr>
+              <w:spacing w:line="240" w:lineRule="auto"/>
+              <w:rPr>
+                <w:sz w:val="24"/>
+                <w:szCs w:val="24"/>
+              </w:rPr>
+            </w:pPr>
+            <w:proofErr w:type="gramStart"/>
+            <w:r>
+              <w:rPr>
+                <w:sz w:val="24"/>
+                <w:szCs w:val="24"/>
+              </w:rPr>
+              <w:t xml:space="preserve"># If the subject line is within the length limit, do nothing and let the commit proceed</w:t>
+            </w:r>
+          </w:p>
+          <w:p>
+            <w:pPr>
+              <w:spacing w:line="240" w:lineRule="auto"/>
+              <w:rPr>
+                <w:sz w:val="24"/>
+                <w:szCs w:val="24"/>
+              </w:rPr>
+            </w:pPr>
+            <w:r>
+              <w:rPr>
+                <w:sz w:val="24"/>
+                <w:szCs w:val="24"/>
+              </w:rPr>
+              <w:t xml:space="preserve"/>
+            </w:r>
+          </w:p>
+          <w:p>
+            <w:pPr>
+              <w:spacing w:line="240" w:lineRule="auto"/>
+              <w:rPr>
+                <w:sz w:val="24"/>
+                <w:szCs w:val="24"/>
+              </w:rPr>
+            </w:pPr>
+            <w:proofErr w:type="gramStart"/>
+            <w:r>
+              <w:rPr>
+                <w:sz w:val="24"/>
+                <w:szCs w:val="24"/>
+              </w:rPr>
+              <w:t xml:space="preserve">exit 0</w:t>
+            </w:r>
+          </w:p>
+          <w:p>
+            <w:pPr>
+              <w:spacing w:line="240" w:lineRule="auto"/>
+              <w:rPr>
+                <w:sz w:val="24"/>
+                <w:szCs w:val="24"/>
+              </w:rPr>
+            </w:pPr>
+            <w:r>
+              <w:rPr>
+                <w:sz w:val="24"/>
+                <w:szCs w:val="24"/>
+              </w:rPr>
+              <w:t xml:space="preserve"/>
+            </w:r>
+          </w:p>
+          <w:p>
+            <w:pPr>
+              <w:spacing w:line="240" w:lineRule="auto"/>
+              <w:rPr>
+                <w:sz w:val="24"/>
+                <w:szCs w:val="24"/>
+              </w:rPr>
+            </w:pPr>
+            <w:proofErr w:type="gramStart"/>
+            <w:r>
+              <w:rPr>
+                <w:sz w:val="24"/>
+                <w:szCs w:val="24"/>
+              </w:rPr>
+              <w:t xml:space="preserve">```</w:t>
+            </w:r>
+          </w:p>
+          <w:p>
+            <w:pPr>
+              <w:spacing w:line="240" w:lineRule="auto"/>
+              <w:rPr>
+                <w:sz w:val="24"/>
+                <w:szCs w:val="24"/>
+              </w:rPr>
+            </w:pPr>
+            <w:r>
+              <w:rPr>
+                <w:sz w:val="24"/>
+                <w:szCs w:val="24"/>
+              </w:rPr>
+              <w:t xml:space="preserve"/>
+            </w:r>
+          </w:p>
+          <w:p>
+            <w:pPr>
+              <w:spacing w:line="240" w:lineRule="auto"/>
+              <w:rPr>
+                <w:sz w:val="24"/>
+                <w:szCs w:val="24"/>
+              </w:rPr>
+            </w:pPr>
+            <w:proofErr w:type="gramStart"/>
+            <w:r>
+              <w:rPr>
+                <w:sz w:val="24"/>
+                <w:szCs w:val="24"/>
+              </w:rPr>
+              <w:t xml:space="preserve">6. `git config --global commit.template .gitmessage` - creates the file.</w:t>
+            </w:r>
+          </w:p>
+          <w:p>
+            <w:pPr>
+              <w:spacing w:line="240" w:lineRule="auto"/>
+              <w:rPr>
+                <w:sz w:val="24"/>
+                <w:szCs w:val="24"/>
+              </w:rPr>
+            </w:pPr>
+            <w:r>
+              <w:rPr>
+                <w:sz w:val="24"/>
+                <w:szCs w:val="24"/>
+              </w:rPr>
+              <w:t xml:space="preserve"/>
+            </w:r>
+          </w:p>
+          <w:p>
+            <w:pPr>
+              <w:spacing w:line="240" w:lineRule="auto"/>
+              <w:rPr>
+                <w:sz w:val="24"/>
+                <w:szCs w:val="24"/>
+              </w:rPr>
+            </w:pPr>
+            <w:proofErr w:type="gramStart"/>
+            <w:r>
+              <w:rPr>
+                <w:sz w:val="24"/>
+                <w:szCs w:val="24"/>
+              </w:rPr>
+              <w:t xml:space="preserve">7. `git config --global core.hooksPath .githooks` - sets the hooks path.</w:t>
+            </w:r>
+          </w:p>
+          <w:p>
+            <w:pPr>
+              <w:spacing w:line="240" w:lineRule="auto"/>
+              <w:rPr>
+                <w:sz w:val="24"/>
+                <w:szCs w:val="24"/>
+              </w:rPr>
+            </w:pPr>
+            <w:r>
+              <w:rPr>
+                <w:sz w:val="24"/>
+                <w:szCs w:val="24"/>
+              </w:rPr>
+              <w:t xml:space="preserve"/>
+            </w:r>
+          </w:p>
+          <w:p>
+            <w:pPr>
+              <w:spacing w:line="240" w:lineRule="auto"/>
+              <w:rPr>
+                <w:sz w:val="24"/>
+                <w:szCs w:val="24"/>
+              </w:rPr>
+            </w:pPr>
+            <w:proofErr w:type="gramStart"/>
+            <w:r>
+              <w:rPr>
+                <w:sz w:val="24"/>
+                <w:szCs w:val="24"/>
+              </w:rPr>
+              <w:t xml:space="preserve">8.  To verify, try to commit a message with a subject line longer than 50 characters.  The commit should be rejected by the pre-commit hook, and an error message should be displayed in the terminal.</w:t>
+            </w:r>
+          </w:p>
+          <w:p>
+            <w:pPr>
+              <w:spacing w:line="240" w:lineRule="auto"/>
+              <w:rPr>
+                <w:sz w:val="24"/>
+                <w:szCs w:val="24"/>
+              </w:rPr>
+            </w:pPr>
+            <w:r>
+              <w:rPr>
+                <w:sz w:val="24"/>
+                <w:szCs w:val="24"/>
+              </w:rPr>
+              <w:t xml:space="preserve"/>
+            </w:r>
+          </w:p>
+          <w:p>
+            <w:pPr>
+              <w:spacing w:line="240" w:lineRule="auto"/>
+              <w:rPr>
+                <w:sz w:val="24"/>
+                <w:szCs w:val="24"/>
+              </w:rPr>
+            </w:pPr>
+            <w:proofErr w:type="gramStart"/>
+            <w:r>
+              <w:rPr>
+                <w:sz w:val="24"/>
+                <w:szCs w:val="24"/>
+              </w:rPr>
+              <w:t xml:space="preserve"/>
             </w:r>
           </w:p>
           <w:p>

</xml_diff>